<commit_message>
more api requests and more desktop app screens
</commit_message>
<xml_diff>
--- a/files/biznes plan.docx
+++ b/files/biznes plan.docx
@@ -10,6 +10,7 @@
           <w:rFonts w:ascii="Lato" w:hAnsi="Lato"/>
           <w:b/>
           <w:bCs/>
+          <w:noProof/>
           <w:sz w:val="48"/>
           <w:szCs w:val="48"/>
         </w:rPr>
@@ -18,6 +19,15 @@
     <w:p>
       <w:pPr>
         <w:jc w:val="center"/>
+        <w:rPr>
+          <w:rFonts w:ascii="Lato" w:hAnsi="Lato"/>
+          <w:b/>
+          <w:bCs/>
+          <w:sz w:val="48"/>
+          <w:szCs w:val="48"/>
+        </w:rPr>
+      </w:pPr>
+      <w:r>
         <w:rPr>
           <w:rFonts w:ascii="Lato" w:hAnsi="Lato"/>
           <w:b/>
@@ -26,33 +36,48 @@
           <w:sz w:val="48"/>
           <w:szCs w:val="48"/>
         </w:rPr>
-      </w:pPr>
-    </w:p>
-    <w:p>
-      <w:pPr>
-        <w:jc w:val="center"/>
-        <w:rPr>
-          <w:rFonts w:ascii="Lato" w:hAnsi="Lato"/>
-          <w:b/>
-          <w:bCs/>
-          <w:noProof/>
-          <w:sz w:val="48"/>
-          <w:szCs w:val="48"/>
-        </w:rPr>
-      </w:pPr>
-    </w:p>
-    <w:p>
-      <w:pPr>
-        <w:jc w:val="center"/>
-        <w:rPr>
-          <w:rFonts w:ascii="Lato" w:hAnsi="Lato"/>
-          <w:b/>
-          <w:bCs/>
-          <w:noProof/>
-          <w:sz w:val="48"/>
-          <w:szCs w:val="48"/>
-        </w:rPr>
-      </w:pPr>
+        <w:drawing>
+          <wp:inline distT="0" distB="0" distL="0" distR="0" wp14:anchorId="4B1A16DE" wp14:editId="33354AF8">
+            <wp:extent cx="3346268" cy="3292296"/>
+            <wp:effectExtent l="0" t="0" r="0" b="0"/>
+            <wp:docPr id="1" name="Picture 1" descr="Logo&#10;&#10;Description automatically generated with medium confidence"/>
+            <wp:cNvGraphicFramePr>
+              <a:graphicFrameLocks xmlns:a="http://schemas.openxmlformats.org/drawingml/2006/main" noChangeAspect="1"/>
+            </wp:cNvGraphicFramePr>
+            <a:graphic xmlns:a="http://schemas.openxmlformats.org/drawingml/2006/main">
+              <a:graphicData uri="http://schemas.openxmlformats.org/drawingml/2006/picture">
+                <pic:pic xmlns:pic="http://schemas.openxmlformats.org/drawingml/2006/picture">
+                  <pic:nvPicPr>
+                    <pic:cNvPr id="1" name="Picture 1" descr="Logo&#10;&#10;Description automatically generated with medium confidence"/>
+                    <pic:cNvPicPr/>
+                  </pic:nvPicPr>
+                  <pic:blipFill>
+                    <a:blip r:embed="rId9">
+                      <a:extLst>
+                        <a:ext uri="{28A0092B-C50C-407E-A947-70E740481C1C}">
+                          <a14:useLocalDpi xmlns:a14="http://schemas.microsoft.com/office/drawing/2010/main" val="0"/>
+                        </a:ext>
+                      </a:extLst>
+                    </a:blip>
+                    <a:stretch>
+                      <a:fillRect/>
+                    </a:stretch>
+                  </pic:blipFill>
+                  <pic:spPr>
+                    <a:xfrm>
+                      <a:off x="0" y="0"/>
+                      <a:ext cx="3354581" cy="3300475"/>
+                    </a:xfrm>
+                    <a:prstGeom prst="rect">
+                      <a:avLst/>
+                    </a:prstGeom>
+                  </pic:spPr>
+                </pic:pic>
+              </a:graphicData>
+            </a:graphic>
+          </wp:inline>
+        </w:drawing>
+      </w:r>
     </w:p>
     <w:p>
       <w:pPr>
@@ -77,10 +102,7 @@
           <w:szCs w:val="48"/>
         </w:rPr>
       </w:pPr>
-    </w:p>
-    <w:p>
-      <w:pPr>
-        <w:jc w:val="center"/>
+      <w:r>
         <w:rPr>
           <w:rFonts w:ascii="Lato" w:hAnsi="Lato"/>
           <w:b/>
@@ -88,11 +110,10 @@
           <w:sz w:val="48"/>
           <w:szCs w:val="48"/>
         </w:rPr>
-      </w:pPr>
-    </w:p>
-    <w:p>
-      <w:pPr>
-        <w:jc w:val="center"/>
+        <w:t xml:space="preserve">Biznesplan systemu </w:t>
+      </w:r>
+      <w:proofErr w:type="spellStart"/>
+      <w:r>
         <w:rPr>
           <w:rFonts w:ascii="Lato" w:hAnsi="Lato"/>
           <w:b/>
@@ -100,7 +121,8 @@
           <w:sz w:val="48"/>
           <w:szCs w:val="48"/>
         </w:rPr>
-      </w:pPr>
+        <w:t>S</w:t>
+      </w:r>
       <w:r>
         <w:rPr>
           <w:rFonts w:ascii="Lato" w:hAnsi="Lato"/>
@@ -109,18 +131,9 @@
           <w:sz w:val="48"/>
           <w:szCs w:val="48"/>
         </w:rPr>
-        <w:t>Biznesplan systemu S</w:t>
-      </w:r>
-      <w:r>
-        <w:rPr>
-          <w:rFonts w:ascii="Lato" w:hAnsi="Lato"/>
-          <w:b/>
-          <w:bCs/>
-          <w:sz w:val="48"/>
-          <w:szCs w:val="48"/>
-        </w:rPr>
         <w:t>torely</w:t>
       </w:r>
+      <w:proofErr w:type="spellEnd"/>
     </w:p>
     <w:p>
       <w:pPr>
@@ -144,7 +157,7 @@
         <mc:AlternateContent>
           <mc:Choice Requires="wps">
             <w:drawing>
-              <wp:anchor distT="0" distB="0" distL="114300" distR="114300" simplePos="0" relativeHeight="251659264" behindDoc="0" locked="0" layoutInCell="1" allowOverlap="1" wp14:anchorId="33E6146D" wp14:editId="17E47A4A">
+              <wp:anchor distT="0" distB="0" distL="114300" distR="114300" simplePos="0" relativeHeight="251659264" behindDoc="0" locked="0" layoutInCell="1" allowOverlap="1" wp14:anchorId="33E6146D" wp14:editId="133280BD">
                 <wp:simplePos x="0" y="0"/>
                 <wp:positionH relativeFrom="margin">
                   <wp:align>left</wp:align>
@@ -153,7 +166,7 @@
                   <wp:posOffset>153034</wp:posOffset>
                 </wp:positionV>
                 <wp:extent cx="5762625" cy="0"/>
-                <wp:effectExtent l="0" t="38100" r="47625" b="38100"/>
+                <wp:effectExtent l="0" t="38100" r="28575" b="38100"/>
                 <wp:wrapNone/>
                 <wp:docPr id="3" name="Łącznik prosty 3"/>
                 <wp:cNvGraphicFramePr/>
@@ -171,7 +184,7 @@
                         </a:prstGeom>
                         <a:ln w="76200">
                           <a:solidFill>
-                            <a:srgbClr val="1953FF"/>
+                            <a:srgbClr val="0073D7"/>
                           </a:solidFill>
                         </a:ln>
                       </wps:spPr>
@@ -204,7 +217,7 @@
           </mc:Choice>
           <mc:Fallback>
             <w:pict>
-              <v:line w14:anchorId="6864C9E9" id="Łącznik prosty 3" o:spid="_x0000_s1026" style="position:absolute;z-index:251659264;visibility:visible;mso-wrap-style:square;mso-width-percent:0;mso-height-percent:0;mso-wrap-distance-left:9pt;mso-wrap-distance-top:0;mso-wrap-distance-right:9pt;mso-wrap-distance-bottom:0;mso-position-horizontal:left;mso-position-horizontal-relative:margin;mso-position-vertical:absolute;mso-position-vertical-relative:text;mso-width-percent:0;mso-height-percent:0;mso-width-relative:margin;mso-height-relative:margin" from="0,12.05pt" to="453.75pt,12.05pt" o:gfxdata="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" strokecolor="#1953ff" strokeweight="6pt">
+              <v:line w14:anchorId="2540B2BD" id="Łącznik prosty 3" o:spid="_x0000_s1026" style="position:absolute;z-index:251659264;visibility:visible;mso-wrap-style:square;mso-width-percent:0;mso-height-percent:0;mso-wrap-distance-left:9pt;mso-wrap-distance-top:0;mso-wrap-distance-right:9pt;mso-wrap-distance-bottom:0;mso-position-horizontal:left;mso-position-horizontal-relative:margin;mso-position-vertical:absolute;mso-position-vertical-relative:text;mso-width-percent:0;mso-height-percent:0;mso-width-relative:margin;mso-height-relative:margin" from="0,12.05pt" to="453.75pt,12.05pt" o:gfxdata="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" strokecolor="#0073d7" strokeweight="6pt">
                 <v:stroke joinstyle="miter"/>
                 <w10:wrap anchorx="margin"/>
               </v:line>
@@ -306,7 +319,7 @@
         <mc:AlternateContent>
           <mc:Choice Requires="wps">
             <w:drawing>
-              <wp:anchor distT="0" distB="0" distL="114300" distR="114300" simplePos="0" relativeHeight="251658239" behindDoc="1" locked="0" layoutInCell="1" allowOverlap="1" wp14:anchorId="142EC829" wp14:editId="6DD2805D">
+              <wp:anchor distT="0" distB="0" distL="114300" distR="114300" simplePos="0" relativeHeight="251658239" behindDoc="1" locked="0" layoutInCell="1" allowOverlap="1" wp14:anchorId="142EC829" wp14:editId="6874BD4C">
                 <wp:simplePos x="0" y="0"/>
                 <wp:positionH relativeFrom="column">
                   <wp:posOffset>3716193</wp:posOffset>
@@ -315,7 +328,7 @@
                   <wp:posOffset>73602</wp:posOffset>
                 </wp:positionV>
                 <wp:extent cx="4464000" cy="464400"/>
-                <wp:effectExtent l="0" t="1524000" r="0" b="1517015"/>
+                <wp:effectExtent l="0" t="1511300" r="0" b="1517015"/>
                 <wp:wrapNone/>
                 <wp:docPr id="2" name="Prostokąt 2"/>
                 <wp:cNvGraphicFramePr/>
@@ -332,7 +345,7 @@
                           <a:avLst/>
                         </a:prstGeom>
                         <a:solidFill>
-                          <a:srgbClr val="1953FF"/>
+                          <a:srgbClr val="0073D7"/>
                         </a:solidFill>
                         <a:ln>
                           <a:noFill/>
@@ -374,7 +387,7 @@
           </mc:Choice>
           <mc:Fallback>
             <w:pict>
-              <v:rect w14:anchorId="54B44DF4" id="Prostokąt 2" o:spid="_x0000_s1026" style="position:absolute;margin-left:292.6pt;margin-top:5.8pt;width:351.5pt;height:36.55pt;rotation:135;z-index:-251658241;visibility:visible;mso-wrap-style:square;mso-width-percent:0;mso-height-percent:0;mso-wrap-distance-left:9pt;mso-wrap-distance-top:0;mso-wrap-distance-right:9pt;mso-wrap-distance-bottom:0;mso-position-horizontal:absolute;mso-position-horizontal-relative:text;mso-position-vertical:absolute;mso-position-vertical-relative:bottom-margin-area;mso-width-percent:0;mso-height-percent:0;mso-width-relative:margin;mso-height-relative:margin;v-text-anchor:middle" o:gfxdata="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" fillcolor="#1953ff" stroked="f" strokeweight="1pt">
+              <v:rect w14:anchorId="2292320B" id="Prostokąt 2" o:spid="_x0000_s1026" style="position:absolute;margin-left:292.6pt;margin-top:5.8pt;width:351.5pt;height:36.55pt;rotation:135;z-index:-251658241;visibility:visible;mso-wrap-style:square;mso-width-percent:0;mso-height-percent:0;mso-wrap-distance-left:9pt;mso-wrap-distance-top:0;mso-wrap-distance-right:9pt;mso-wrap-distance-bottom:0;mso-position-horizontal:absolute;mso-position-horizontal-relative:text;mso-position-vertical:absolute;mso-position-vertical-relative:bottom-margin-area;mso-width-percent:0;mso-height-percent:0;mso-width-relative:margin;mso-height-relative:margin;v-text-anchor:middle" o:gfxdata="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" fillcolor="#0073d7" stroked="f" strokeweight="1pt">
                 <w10:wrap anchory="margin"/>
               </v:rect>
             </w:pict>
@@ -444,7 +457,7 @@
           <w:r>
             <w:fldChar w:fldCharType="separate"/>
           </w:r>
-          <w:hyperlink w:anchor="_Toc93918713" w:history="1">
+          <w:hyperlink w:anchor="_Toc96341079" w:history="1">
             <w:r>
               <w:rPr>
                 <w:rStyle w:val="Hyperlink"/>
@@ -472,7 +485,7 @@
                 <w:noProof/>
                 <w:webHidden/>
               </w:rPr>
-              <w:instrText xml:space="preserve"> PAGEREF _Toc93918713 \h </w:instrText>
+              <w:instrText xml:space="preserve"> PAGEREF _Toc96341079 \h </w:instrText>
             </w:r>
             <w:r>
               <w:rPr>
@@ -493,6 +506,736 @@
                 <w:webHidden/>
               </w:rPr>
               <w:t>3</w:t>
+            </w:r>
+            <w:r>
+              <w:rPr>
+                <w:noProof/>
+                <w:webHidden/>
+              </w:rPr>
+              <w:fldChar w:fldCharType="end"/>
+            </w:r>
+          </w:hyperlink>
+        </w:p>
+        <w:p>
+          <w:pPr>
+            <w:pStyle w:val="TOC2"/>
+            <w:tabs>
+              <w:tab w:val="right" w:leader="dot" w:pos="9062"/>
+            </w:tabs>
+            <w:rPr>
+              <w:rFonts w:eastAsiaTheme="minorEastAsia"/>
+              <w:noProof/>
+              <w:sz w:val="24"/>
+              <w:szCs w:val="24"/>
+              <w:lang w:val="en-PL" w:eastAsia="en-GB"/>
+            </w:rPr>
+          </w:pPr>
+          <w:hyperlink w:anchor="_Toc96341080" w:history="1">
+            <w:r>
+              <w:rPr>
+                <w:rStyle w:val="Hyperlink"/>
+                <w:rFonts w:ascii="Lato" w:hAnsi="Lato"/>
+                <w:noProof/>
+              </w:rPr>
+              <w:t>Opis produktu</w:t>
+            </w:r>
+            <w:r>
+              <w:rPr>
+                <w:noProof/>
+                <w:webHidden/>
+              </w:rPr>
+              <w:tab/>
+            </w:r>
+            <w:r>
+              <w:rPr>
+                <w:noProof/>
+                <w:webHidden/>
+              </w:rPr>
+              <w:fldChar w:fldCharType="begin"/>
+            </w:r>
+            <w:r>
+              <w:rPr>
+                <w:noProof/>
+                <w:webHidden/>
+              </w:rPr>
+              <w:instrText xml:space="preserve"> PAGEREF _Toc96341080 \h </w:instrText>
+            </w:r>
+            <w:r>
+              <w:rPr>
+                <w:noProof/>
+                <w:webHidden/>
+              </w:rPr>
+            </w:r>
+            <w:r>
+              <w:rPr>
+                <w:noProof/>
+                <w:webHidden/>
+              </w:rPr>
+              <w:fldChar w:fldCharType="separate"/>
+            </w:r>
+            <w:r>
+              <w:rPr>
+                <w:noProof/>
+                <w:webHidden/>
+              </w:rPr>
+              <w:t>3</w:t>
+            </w:r>
+            <w:r>
+              <w:rPr>
+                <w:noProof/>
+                <w:webHidden/>
+              </w:rPr>
+              <w:fldChar w:fldCharType="end"/>
+            </w:r>
+          </w:hyperlink>
+        </w:p>
+        <w:p>
+          <w:pPr>
+            <w:pStyle w:val="TOC2"/>
+            <w:tabs>
+              <w:tab w:val="right" w:leader="dot" w:pos="9062"/>
+            </w:tabs>
+            <w:rPr>
+              <w:rFonts w:eastAsiaTheme="minorEastAsia"/>
+              <w:noProof/>
+              <w:sz w:val="24"/>
+              <w:szCs w:val="24"/>
+              <w:lang w:val="en-PL" w:eastAsia="en-GB"/>
+            </w:rPr>
+          </w:pPr>
+          <w:hyperlink w:anchor="_Toc96341081" w:history="1">
+            <w:r>
+              <w:rPr>
+                <w:rStyle w:val="Hyperlink"/>
+                <w:rFonts w:ascii="Lato" w:hAnsi="Lato"/>
+                <w:noProof/>
+              </w:rPr>
+              <w:t>Cel powstania produktu</w:t>
+            </w:r>
+            <w:r>
+              <w:rPr>
+                <w:noProof/>
+                <w:webHidden/>
+              </w:rPr>
+              <w:tab/>
+            </w:r>
+            <w:r>
+              <w:rPr>
+                <w:noProof/>
+                <w:webHidden/>
+              </w:rPr>
+              <w:fldChar w:fldCharType="begin"/>
+            </w:r>
+            <w:r>
+              <w:rPr>
+                <w:noProof/>
+                <w:webHidden/>
+              </w:rPr>
+              <w:instrText xml:space="preserve"> PAGEREF _Toc96341081 \h </w:instrText>
+            </w:r>
+            <w:r>
+              <w:rPr>
+                <w:noProof/>
+                <w:webHidden/>
+              </w:rPr>
+            </w:r>
+            <w:r>
+              <w:rPr>
+                <w:noProof/>
+                <w:webHidden/>
+              </w:rPr>
+              <w:fldChar w:fldCharType="separate"/>
+            </w:r>
+            <w:r>
+              <w:rPr>
+                <w:noProof/>
+                <w:webHidden/>
+              </w:rPr>
+              <w:t>3</w:t>
+            </w:r>
+            <w:r>
+              <w:rPr>
+                <w:noProof/>
+                <w:webHidden/>
+              </w:rPr>
+              <w:fldChar w:fldCharType="end"/>
+            </w:r>
+          </w:hyperlink>
+        </w:p>
+        <w:p>
+          <w:pPr>
+            <w:pStyle w:val="TOC2"/>
+            <w:tabs>
+              <w:tab w:val="right" w:leader="dot" w:pos="9062"/>
+            </w:tabs>
+            <w:rPr>
+              <w:rFonts w:eastAsiaTheme="minorEastAsia"/>
+              <w:noProof/>
+              <w:sz w:val="24"/>
+              <w:szCs w:val="24"/>
+              <w:lang w:val="en-PL" w:eastAsia="en-GB"/>
+            </w:rPr>
+          </w:pPr>
+          <w:hyperlink w:anchor="_Toc96341082" w:history="1">
+            <w:r>
+              <w:rPr>
+                <w:rStyle w:val="Hyperlink"/>
+                <w:rFonts w:ascii="Lato" w:hAnsi="Lato"/>
+                <w:noProof/>
+              </w:rPr>
+              <w:t>Cechy systemu</w:t>
+            </w:r>
+            <w:r>
+              <w:rPr>
+                <w:noProof/>
+                <w:webHidden/>
+              </w:rPr>
+              <w:tab/>
+            </w:r>
+            <w:r>
+              <w:rPr>
+                <w:noProof/>
+                <w:webHidden/>
+              </w:rPr>
+              <w:fldChar w:fldCharType="begin"/>
+            </w:r>
+            <w:r>
+              <w:rPr>
+                <w:noProof/>
+                <w:webHidden/>
+              </w:rPr>
+              <w:instrText xml:space="preserve"> PAGEREF _Toc96341082 \h </w:instrText>
+            </w:r>
+            <w:r>
+              <w:rPr>
+                <w:noProof/>
+                <w:webHidden/>
+              </w:rPr>
+            </w:r>
+            <w:r>
+              <w:rPr>
+                <w:noProof/>
+                <w:webHidden/>
+              </w:rPr>
+              <w:fldChar w:fldCharType="separate"/>
+            </w:r>
+            <w:r>
+              <w:rPr>
+                <w:noProof/>
+                <w:webHidden/>
+              </w:rPr>
+              <w:t>3</w:t>
+            </w:r>
+            <w:r>
+              <w:rPr>
+                <w:noProof/>
+                <w:webHidden/>
+              </w:rPr>
+              <w:fldChar w:fldCharType="end"/>
+            </w:r>
+          </w:hyperlink>
+        </w:p>
+        <w:p>
+          <w:pPr>
+            <w:pStyle w:val="TOC2"/>
+            <w:tabs>
+              <w:tab w:val="right" w:leader="dot" w:pos="9062"/>
+            </w:tabs>
+            <w:rPr>
+              <w:rFonts w:eastAsiaTheme="minorEastAsia"/>
+              <w:noProof/>
+              <w:sz w:val="24"/>
+              <w:szCs w:val="24"/>
+              <w:lang w:val="en-PL" w:eastAsia="en-GB"/>
+            </w:rPr>
+          </w:pPr>
+          <w:hyperlink w:anchor="_Toc96341083" w:history="1">
+            <w:r>
+              <w:rPr>
+                <w:rStyle w:val="Hyperlink"/>
+                <w:rFonts w:ascii="Lato" w:hAnsi="Lato"/>
+                <w:noProof/>
+              </w:rPr>
+              <w:t>Grupa docelowa produktu</w:t>
+            </w:r>
+            <w:r>
+              <w:rPr>
+                <w:noProof/>
+                <w:webHidden/>
+              </w:rPr>
+              <w:tab/>
+            </w:r>
+            <w:r>
+              <w:rPr>
+                <w:noProof/>
+                <w:webHidden/>
+              </w:rPr>
+              <w:fldChar w:fldCharType="begin"/>
+            </w:r>
+            <w:r>
+              <w:rPr>
+                <w:noProof/>
+                <w:webHidden/>
+              </w:rPr>
+              <w:instrText xml:space="preserve"> PAGEREF _Toc96341083 \h </w:instrText>
+            </w:r>
+            <w:r>
+              <w:rPr>
+                <w:noProof/>
+                <w:webHidden/>
+              </w:rPr>
+            </w:r>
+            <w:r>
+              <w:rPr>
+                <w:noProof/>
+                <w:webHidden/>
+              </w:rPr>
+              <w:fldChar w:fldCharType="separate"/>
+            </w:r>
+            <w:r>
+              <w:rPr>
+                <w:noProof/>
+                <w:webHidden/>
+              </w:rPr>
+              <w:t>3</w:t>
+            </w:r>
+            <w:r>
+              <w:rPr>
+                <w:noProof/>
+                <w:webHidden/>
+              </w:rPr>
+              <w:fldChar w:fldCharType="end"/>
+            </w:r>
+          </w:hyperlink>
+        </w:p>
+        <w:p>
+          <w:pPr>
+            <w:pStyle w:val="TOC2"/>
+            <w:tabs>
+              <w:tab w:val="right" w:leader="dot" w:pos="9062"/>
+            </w:tabs>
+            <w:rPr>
+              <w:rFonts w:eastAsiaTheme="minorEastAsia"/>
+              <w:noProof/>
+              <w:sz w:val="24"/>
+              <w:szCs w:val="24"/>
+              <w:lang w:val="en-PL" w:eastAsia="en-GB"/>
+            </w:rPr>
+          </w:pPr>
+          <w:hyperlink w:anchor="_Toc96341084" w:history="1">
+            <w:r>
+              <w:rPr>
+                <w:rStyle w:val="Hyperlink"/>
+                <w:rFonts w:ascii="Lato" w:hAnsi="Lato"/>
+                <w:noProof/>
+              </w:rPr>
+              <w:t>Użytkownicy</w:t>
+            </w:r>
+            <w:r>
+              <w:rPr>
+                <w:noProof/>
+                <w:webHidden/>
+              </w:rPr>
+              <w:tab/>
+            </w:r>
+            <w:r>
+              <w:rPr>
+                <w:noProof/>
+                <w:webHidden/>
+              </w:rPr>
+              <w:fldChar w:fldCharType="begin"/>
+            </w:r>
+            <w:r>
+              <w:rPr>
+                <w:noProof/>
+                <w:webHidden/>
+              </w:rPr>
+              <w:instrText xml:space="preserve"> PAGEREF _Toc96341084 \h </w:instrText>
+            </w:r>
+            <w:r>
+              <w:rPr>
+                <w:noProof/>
+                <w:webHidden/>
+              </w:rPr>
+            </w:r>
+            <w:r>
+              <w:rPr>
+                <w:noProof/>
+                <w:webHidden/>
+              </w:rPr>
+              <w:fldChar w:fldCharType="separate"/>
+            </w:r>
+            <w:r>
+              <w:rPr>
+                <w:noProof/>
+                <w:webHidden/>
+              </w:rPr>
+              <w:t>3</w:t>
+            </w:r>
+            <w:r>
+              <w:rPr>
+                <w:noProof/>
+                <w:webHidden/>
+              </w:rPr>
+              <w:fldChar w:fldCharType="end"/>
+            </w:r>
+          </w:hyperlink>
+        </w:p>
+        <w:p>
+          <w:pPr>
+            <w:pStyle w:val="TOC2"/>
+            <w:tabs>
+              <w:tab w:val="right" w:leader="dot" w:pos="9062"/>
+            </w:tabs>
+            <w:rPr>
+              <w:rFonts w:eastAsiaTheme="minorEastAsia"/>
+              <w:noProof/>
+              <w:sz w:val="24"/>
+              <w:szCs w:val="24"/>
+              <w:lang w:val="en-PL" w:eastAsia="en-GB"/>
+            </w:rPr>
+          </w:pPr>
+          <w:hyperlink w:anchor="_Toc96341085" w:history="1">
+            <w:r>
+              <w:rPr>
+                <w:rStyle w:val="Hyperlink"/>
+                <w:rFonts w:ascii="Lato" w:hAnsi="Lato"/>
+                <w:noProof/>
+              </w:rPr>
+              <w:t>Środowisko pracy</w:t>
+            </w:r>
+            <w:r>
+              <w:rPr>
+                <w:noProof/>
+                <w:webHidden/>
+              </w:rPr>
+              <w:tab/>
+            </w:r>
+            <w:r>
+              <w:rPr>
+                <w:noProof/>
+                <w:webHidden/>
+              </w:rPr>
+              <w:fldChar w:fldCharType="begin"/>
+            </w:r>
+            <w:r>
+              <w:rPr>
+                <w:noProof/>
+                <w:webHidden/>
+              </w:rPr>
+              <w:instrText xml:space="preserve"> PAGEREF _Toc96341085 \h </w:instrText>
+            </w:r>
+            <w:r>
+              <w:rPr>
+                <w:noProof/>
+                <w:webHidden/>
+              </w:rPr>
+            </w:r>
+            <w:r>
+              <w:rPr>
+                <w:noProof/>
+                <w:webHidden/>
+              </w:rPr>
+              <w:fldChar w:fldCharType="separate"/>
+            </w:r>
+            <w:r>
+              <w:rPr>
+                <w:noProof/>
+                <w:webHidden/>
+              </w:rPr>
+              <w:t>4</w:t>
+            </w:r>
+            <w:r>
+              <w:rPr>
+                <w:noProof/>
+                <w:webHidden/>
+              </w:rPr>
+              <w:fldChar w:fldCharType="end"/>
+            </w:r>
+          </w:hyperlink>
+        </w:p>
+        <w:p>
+          <w:pPr>
+            <w:pStyle w:val="TOC2"/>
+            <w:tabs>
+              <w:tab w:val="right" w:leader="dot" w:pos="9062"/>
+            </w:tabs>
+            <w:rPr>
+              <w:rFonts w:eastAsiaTheme="minorEastAsia"/>
+              <w:noProof/>
+              <w:sz w:val="24"/>
+              <w:szCs w:val="24"/>
+              <w:lang w:val="en-PL" w:eastAsia="en-GB"/>
+            </w:rPr>
+          </w:pPr>
+          <w:hyperlink w:anchor="_Toc96341086" w:history="1">
+            <w:r>
+              <w:rPr>
+                <w:rStyle w:val="Hyperlink"/>
+                <w:rFonts w:ascii="Lato" w:hAnsi="Lato"/>
+                <w:noProof/>
+              </w:rPr>
+              <w:t>Identyfikacja wizualna</w:t>
+            </w:r>
+            <w:r>
+              <w:rPr>
+                <w:noProof/>
+                <w:webHidden/>
+              </w:rPr>
+              <w:tab/>
+            </w:r>
+            <w:r>
+              <w:rPr>
+                <w:noProof/>
+                <w:webHidden/>
+              </w:rPr>
+              <w:fldChar w:fldCharType="begin"/>
+            </w:r>
+            <w:r>
+              <w:rPr>
+                <w:noProof/>
+                <w:webHidden/>
+              </w:rPr>
+              <w:instrText xml:space="preserve"> PAGEREF _Toc96341086 \h </w:instrText>
+            </w:r>
+            <w:r>
+              <w:rPr>
+                <w:noProof/>
+                <w:webHidden/>
+              </w:rPr>
+            </w:r>
+            <w:r>
+              <w:rPr>
+                <w:noProof/>
+                <w:webHidden/>
+              </w:rPr>
+              <w:fldChar w:fldCharType="separate"/>
+            </w:r>
+            <w:r>
+              <w:rPr>
+                <w:noProof/>
+                <w:webHidden/>
+              </w:rPr>
+              <w:t>4</w:t>
+            </w:r>
+            <w:r>
+              <w:rPr>
+                <w:noProof/>
+                <w:webHidden/>
+              </w:rPr>
+              <w:fldChar w:fldCharType="end"/>
+            </w:r>
+          </w:hyperlink>
+        </w:p>
+        <w:p>
+          <w:pPr>
+            <w:pStyle w:val="TOC2"/>
+            <w:tabs>
+              <w:tab w:val="right" w:leader="dot" w:pos="9062"/>
+            </w:tabs>
+            <w:rPr>
+              <w:rFonts w:eastAsiaTheme="minorEastAsia"/>
+              <w:noProof/>
+              <w:sz w:val="24"/>
+              <w:szCs w:val="24"/>
+              <w:lang w:val="en-PL" w:eastAsia="en-GB"/>
+            </w:rPr>
+          </w:pPr>
+          <w:hyperlink w:anchor="_Toc96341087" w:history="1">
+            <w:r>
+              <w:rPr>
+                <w:rStyle w:val="Hyperlink"/>
+                <w:rFonts w:ascii="Lato" w:hAnsi="Lato"/>
+                <w:noProof/>
+              </w:rPr>
+              <w:t>Model systemu</w:t>
+            </w:r>
+            <w:r>
+              <w:rPr>
+                <w:noProof/>
+                <w:webHidden/>
+              </w:rPr>
+              <w:tab/>
+            </w:r>
+            <w:r>
+              <w:rPr>
+                <w:noProof/>
+                <w:webHidden/>
+              </w:rPr>
+              <w:fldChar w:fldCharType="begin"/>
+            </w:r>
+            <w:r>
+              <w:rPr>
+                <w:noProof/>
+                <w:webHidden/>
+              </w:rPr>
+              <w:instrText xml:space="preserve"> PAGEREF _Toc96341087 \h </w:instrText>
+            </w:r>
+            <w:r>
+              <w:rPr>
+                <w:noProof/>
+                <w:webHidden/>
+              </w:rPr>
+            </w:r>
+            <w:r>
+              <w:rPr>
+                <w:noProof/>
+                <w:webHidden/>
+              </w:rPr>
+              <w:fldChar w:fldCharType="separate"/>
+            </w:r>
+            <w:r>
+              <w:rPr>
+                <w:noProof/>
+                <w:webHidden/>
+              </w:rPr>
+              <w:t>4</w:t>
+            </w:r>
+            <w:r>
+              <w:rPr>
+                <w:noProof/>
+                <w:webHidden/>
+              </w:rPr>
+              <w:fldChar w:fldCharType="end"/>
+            </w:r>
+          </w:hyperlink>
+        </w:p>
+        <w:p>
+          <w:pPr>
+            <w:pStyle w:val="TOC2"/>
+            <w:tabs>
+              <w:tab w:val="right" w:leader="dot" w:pos="9062"/>
+            </w:tabs>
+            <w:rPr>
+              <w:rFonts w:eastAsiaTheme="minorEastAsia"/>
+              <w:noProof/>
+              <w:sz w:val="24"/>
+              <w:szCs w:val="24"/>
+              <w:lang w:val="en-PL" w:eastAsia="en-GB"/>
+            </w:rPr>
+          </w:pPr>
+          <w:hyperlink w:anchor="_Toc96341088" w:history="1">
+            <w:r>
+              <w:rPr>
+                <w:rStyle w:val="Hyperlink"/>
+                <w:rFonts w:ascii="Lato" w:hAnsi="Lato"/>
+                <w:noProof/>
+              </w:rPr>
+              <w:t>Technologie</w:t>
+            </w:r>
+            <w:r>
+              <w:rPr>
+                <w:noProof/>
+                <w:webHidden/>
+              </w:rPr>
+              <w:tab/>
+            </w:r>
+            <w:r>
+              <w:rPr>
+                <w:noProof/>
+                <w:webHidden/>
+              </w:rPr>
+              <w:fldChar w:fldCharType="begin"/>
+            </w:r>
+            <w:r>
+              <w:rPr>
+                <w:noProof/>
+                <w:webHidden/>
+              </w:rPr>
+              <w:instrText xml:space="preserve"> PAGEREF _Toc96341088 \h </w:instrText>
+            </w:r>
+            <w:r>
+              <w:rPr>
+                <w:noProof/>
+                <w:webHidden/>
+              </w:rPr>
+            </w:r>
+            <w:r>
+              <w:rPr>
+                <w:noProof/>
+                <w:webHidden/>
+              </w:rPr>
+              <w:fldChar w:fldCharType="separate"/>
+            </w:r>
+            <w:r>
+              <w:rPr>
+                <w:noProof/>
+                <w:webHidden/>
+              </w:rPr>
+              <w:t>4</w:t>
+            </w:r>
+            <w:r>
+              <w:rPr>
+                <w:noProof/>
+                <w:webHidden/>
+              </w:rPr>
+              <w:fldChar w:fldCharType="end"/>
+            </w:r>
+          </w:hyperlink>
+        </w:p>
+        <w:p>
+          <w:pPr>
+            <w:pStyle w:val="TOC2"/>
+            <w:tabs>
+              <w:tab w:val="right" w:leader="dot" w:pos="9062"/>
+            </w:tabs>
+            <w:rPr>
+              <w:rFonts w:eastAsiaTheme="minorEastAsia"/>
+              <w:noProof/>
+              <w:sz w:val="24"/>
+              <w:szCs w:val="24"/>
+              <w:lang w:val="en-PL" w:eastAsia="en-GB"/>
+            </w:rPr>
+          </w:pPr>
+          <w:hyperlink w:anchor="_Toc96341089" w:history="1">
+            <w:r>
+              <w:rPr>
+                <w:rStyle w:val="Hyperlink"/>
+                <w:rFonts w:ascii="Lato" w:hAnsi="Lato"/>
+                <w:noProof/>
+              </w:rPr>
+              <w:t>Autorzy</w:t>
+            </w:r>
+            <w:r>
+              <w:rPr>
+                <w:noProof/>
+                <w:webHidden/>
+              </w:rPr>
+              <w:tab/>
+            </w:r>
+            <w:r>
+              <w:rPr>
+                <w:noProof/>
+                <w:webHidden/>
+              </w:rPr>
+              <w:fldChar w:fldCharType="begin"/>
+            </w:r>
+            <w:r>
+              <w:rPr>
+                <w:noProof/>
+                <w:webHidden/>
+              </w:rPr>
+              <w:instrText xml:space="preserve"> PAGEREF _Toc96341089 \h </w:instrText>
+            </w:r>
+            <w:r>
+              <w:rPr>
+                <w:noProof/>
+                <w:webHidden/>
+              </w:rPr>
+            </w:r>
+            <w:r>
+              <w:rPr>
+                <w:noProof/>
+                <w:webHidden/>
+              </w:rPr>
+              <w:fldChar w:fldCharType="separate"/>
+            </w:r>
+            <w:r>
+              <w:rPr>
+                <w:noProof/>
+                <w:webHidden/>
+              </w:rPr>
+              <w:t>5</w:t>
             </w:r>
             <w:r>
               <w:rPr>
@@ -517,7 +1260,7 @@
               <w:lang w:val="en-PL" w:eastAsia="en-GB"/>
             </w:rPr>
           </w:pPr>
-          <w:hyperlink w:anchor="_Toc93918714" w:history="1">
+          <w:hyperlink w:anchor="_Toc96341090" w:history="1">
             <w:r>
               <w:rPr>
                 <w:rStyle w:val="Hyperlink"/>
@@ -545,7 +1288,7 @@
                 <w:noProof/>
                 <w:webHidden/>
               </w:rPr>
-              <w:instrText xml:space="preserve"> PAGEREF _Toc93918714 \h </w:instrText>
+              <w:instrText xml:space="preserve"> PAGEREF _Toc96341090 \h </w:instrText>
             </w:r>
             <w:r>
               <w:rPr>
@@ -565,7 +1308,7 @@
                 <w:noProof/>
                 <w:webHidden/>
               </w:rPr>
-              <w:t>4</w:t>
+              <w:t>6</w:t>
             </w:r>
             <w:r>
               <w:rPr>
@@ -590,7 +1333,7 @@
               <w:lang w:val="en-PL" w:eastAsia="en-GB"/>
             </w:rPr>
           </w:pPr>
-          <w:hyperlink w:anchor="_Toc93918715" w:history="1">
+          <w:hyperlink w:anchor="_Toc96341091" w:history="1">
             <w:r>
               <w:rPr>
                 <w:rStyle w:val="Hyperlink"/>
@@ -618,7 +1361,7 @@
                 <w:noProof/>
                 <w:webHidden/>
               </w:rPr>
-              <w:instrText xml:space="preserve"> PAGEREF _Toc93918715 \h </w:instrText>
+              <w:instrText xml:space="preserve"> PAGEREF _Toc96341091 \h </w:instrText>
             </w:r>
             <w:r>
               <w:rPr>
@@ -638,7 +1381,7 @@
                 <w:noProof/>
                 <w:webHidden/>
               </w:rPr>
-              <w:t>5</w:t>
+              <w:t>7</w:t>
             </w:r>
             <w:r>
               <w:rPr>
@@ -663,7 +1406,7 @@
               <w:lang w:val="en-PL" w:eastAsia="en-GB"/>
             </w:rPr>
           </w:pPr>
-          <w:hyperlink w:anchor="_Toc93918716" w:history="1">
+          <w:hyperlink w:anchor="_Toc96341092" w:history="1">
             <w:r>
               <w:rPr>
                 <w:rStyle w:val="Hyperlink"/>
@@ -691,7 +1434,7 @@
                 <w:noProof/>
                 <w:webHidden/>
               </w:rPr>
-              <w:instrText xml:space="preserve"> PAGEREF _Toc93918716 \h </w:instrText>
+              <w:instrText xml:space="preserve"> PAGEREF _Toc96341092 \h </w:instrText>
             </w:r>
             <w:r>
               <w:rPr>
@@ -711,7 +1454,7 @@
                 <w:noProof/>
                 <w:webHidden/>
               </w:rPr>
-              <w:t>6</w:t>
+              <w:t>8</w:t>
             </w:r>
             <w:r>
               <w:rPr>
@@ -736,7 +1479,7 @@
               <w:lang w:val="en-PL" w:eastAsia="en-GB"/>
             </w:rPr>
           </w:pPr>
-          <w:hyperlink w:anchor="_Toc93918717" w:history="1">
+          <w:hyperlink w:anchor="_Toc96341093" w:history="1">
             <w:r>
               <w:rPr>
                 <w:rStyle w:val="Hyperlink"/>
@@ -764,7 +1507,7 @@
                 <w:noProof/>
                 <w:webHidden/>
               </w:rPr>
-              <w:instrText xml:space="preserve"> PAGEREF _Toc93918717 \h </w:instrText>
+              <w:instrText xml:space="preserve"> PAGEREF _Toc96341093 \h </w:instrText>
             </w:r>
             <w:r>
               <w:rPr>
@@ -784,7 +1527,7 @@
                 <w:noProof/>
                 <w:webHidden/>
               </w:rPr>
-              <w:t>7</w:t>
+              <w:t>9</w:t>
             </w:r>
             <w:r>
               <w:rPr>
@@ -830,7 +1573,7 @@
           <w:szCs w:val="36"/>
         </w:rPr>
       </w:pPr>
-      <w:bookmarkStart w:id="0" w:name="_Toc93918713"/>
+      <w:bookmarkStart w:id="0" w:name="_Toc96341079"/>
       <w:r>
         <w:rPr>
           <w:rFonts w:ascii="Lato" w:hAnsi="Lato"/>
@@ -860,6 +1603,7 @@
       </w:pPr>
       <w:bookmarkStart w:id="1" w:name="_Toc84872861"/>
       <w:bookmarkStart w:id="2" w:name="_Toc85735539"/>
+      <w:bookmarkStart w:id="3" w:name="_Toc96341080"/>
       <w:r>
         <w:rPr>
           <w:rFonts w:ascii="Lato" w:hAnsi="Lato"/>
@@ -871,11 +1615,15 @@
       </w:r>
       <w:bookmarkEnd w:id="1"/>
       <w:bookmarkEnd w:id="2"/>
+      <w:bookmarkEnd w:id="3"/>
     </w:p>
     <w:p>
       <w:r>
         <w:t>Produkt będzie systemem informatycznym pozwalającym ewidencjonować asortyment w przedsiębiorstwach. Jego głównym założeniem jest możliwość bieżącej kontroli zasobów firmy. System umożliwi zarządzanie zasobami takimi jak środki trwałe, wyposażenie oraz stan magazynowy przedsiębiorstwa.</w:t>
       </w:r>
+      <w:r>
+        <w:t xml:space="preserve"> </w:t>
+      </w:r>
     </w:p>
     <w:p>
       <w:r>
@@ -892,15 +1640,18 @@
       </w:r>
       <w:proofErr w:type="spellEnd"/>
       <w:r>
-        <w:t xml:space="preserve"> pozwoli na wgląd do najważniejszych danych. Smart </w:t>
+        <w:t xml:space="preserve"> pozwoli na wgląd do najważniejszych danych. </w:t>
       </w:r>
       <w:proofErr w:type="spellStart"/>
       <w:r>
-        <w:t>Record</w:t>
+        <w:t>Storely</w:t>
       </w:r>
       <w:proofErr w:type="spellEnd"/>
       <w:r>
-        <w:t xml:space="preserve"> będzie miał trzy poziomy dostępu – pracownik, magazynier, administrator. </w:t>
+        <w:t xml:space="preserve"> </w:t>
+      </w:r>
+      <w:r>
+        <w:t xml:space="preserve">będzie miał trzy poziomy dostępu – pracownik, magazynier, administrator. </w:t>
       </w:r>
     </w:p>
     <w:p>
@@ -913,8 +1664,9 @@
           <w:szCs w:val="28"/>
         </w:rPr>
       </w:pPr>
-      <w:bookmarkStart w:id="3" w:name="_Toc84872862"/>
-      <w:bookmarkStart w:id="4" w:name="_Toc85735540"/>
+      <w:bookmarkStart w:id="4" w:name="_Toc84872862"/>
+      <w:bookmarkStart w:id="5" w:name="_Toc85735540"/>
+      <w:bookmarkStart w:id="6" w:name="_Toc96341081"/>
       <w:r>
         <w:rPr>
           <w:rFonts w:ascii="Lato" w:hAnsi="Lato"/>
@@ -924,8 +1676,9 @@
         </w:rPr>
         <w:t>Cel powstania produktu</w:t>
       </w:r>
-      <w:bookmarkEnd w:id="3"/>
       <w:bookmarkEnd w:id="4"/>
+      <w:bookmarkEnd w:id="5"/>
+      <w:bookmarkEnd w:id="6"/>
     </w:p>
     <w:p>
       <w:r>
@@ -942,8 +1695,9 @@
           <w:szCs w:val="28"/>
         </w:rPr>
       </w:pPr>
-      <w:bookmarkStart w:id="5" w:name="_Toc84872865"/>
-      <w:bookmarkStart w:id="6" w:name="_Toc85735543"/>
+      <w:bookmarkStart w:id="7" w:name="_Toc84872865"/>
+      <w:bookmarkStart w:id="8" w:name="_Toc85735543"/>
+      <w:bookmarkStart w:id="9" w:name="_Toc96341082"/>
       <w:r>
         <w:rPr>
           <w:rFonts w:ascii="Lato" w:hAnsi="Lato"/>
@@ -953,8 +1707,9 @@
         </w:rPr>
         <w:t>Cechy systemu</w:t>
       </w:r>
-      <w:bookmarkEnd w:id="5"/>
-      <w:bookmarkEnd w:id="6"/>
+      <w:bookmarkEnd w:id="7"/>
+      <w:bookmarkEnd w:id="8"/>
+      <w:bookmarkEnd w:id="9"/>
     </w:p>
     <w:p>
       <w:r>
@@ -997,8 +1752,9 @@
           <w:szCs w:val="28"/>
         </w:rPr>
       </w:pPr>
-      <w:bookmarkStart w:id="7" w:name="_Toc84872863"/>
-      <w:bookmarkStart w:id="8" w:name="_Toc85735541"/>
+      <w:bookmarkStart w:id="10" w:name="_Toc84872863"/>
+      <w:bookmarkStart w:id="11" w:name="_Toc85735541"/>
+      <w:bookmarkStart w:id="12" w:name="_Toc96341083"/>
       <w:r>
         <w:rPr>
           <w:rFonts w:ascii="Lato" w:hAnsi="Lato"/>
@@ -1008,8 +1764,9 @@
         </w:rPr>
         <w:t>Grupa docelowa produktu</w:t>
       </w:r>
-      <w:bookmarkEnd w:id="7"/>
-      <w:bookmarkEnd w:id="8"/>
+      <w:bookmarkEnd w:id="10"/>
+      <w:bookmarkEnd w:id="11"/>
+      <w:bookmarkEnd w:id="12"/>
     </w:p>
     <w:p>
       <w:r>
@@ -1026,8 +1783,9 @@
           <w:szCs w:val="28"/>
         </w:rPr>
       </w:pPr>
-      <w:bookmarkStart w:id="9" w:name="_Toc84872867"/>
-      <w:bookmarkStart w:id="10" w:name="_Toc85735545"/>
+      <w:bookmarkStart w:id="13" w:name="_Toc84872867"/>
+      <w:bookmarkStart w:id="14" w:name="_Toc85735545"/>
+      <w:bookmarkStart w:id="15" w:name="_Toc96341084"/>
       <w:r>
         <w:rPr>
           <w:rFonts w:ascii="Lato" w:hAnsi="Lato"/>
@@ -1037,8 +1795,9 @@
         </w:rPr>
         <w:t>Użytkownicy</w:t>
       </w:r>
-      <w:bookmarkEnd w:id="9"/>
-      <w:bookmarkEnd w:id="10"/>
+      <w:bookmarkEnd w:id="13"/>
+      <w:bookmarkEnd w:id="14"/>
+      <w:bookmarkEnd w:id="15"/>
     </w:p>
     <w:p>
       <w:r>
@@ -1092,8 +1851,9 @@
           <w:szCs w:val="28"/>
         </w:rPr>
       </w:pPr>
-      <w:bookmarkStart w:id="11" w:name="_Toc84872868"/>
-      <w:bookmarkStart w:id="12" w:name="_Toc85735546"/>
+      <w:bookmarkStart w:id="16" w:name="_Toc84872868"/>
+      <w:bookmarkStart w:id="17" w:name="_Toc85735546"/>
+      <w:bookmarkStart w:id="18" w:name="_Toc96341085"/>
       <w:r>
         <w:rPr>
           <w:rFonts w:ascii="Lato" w:hAnsi="Lato"/>
@@ -1103,8 +1863,9 @@
         </w:rPr>
         <w:t>Środowisko pracy</w:t>
       </w:r>
-      <w:bookmarkEnd w:id="11"/>
-      <w:bookmarkEnd w:id="12"/>
+      <w:bookmarkEnd w:id="16"/>
+      <w:bookmarkEnd w:id="17"/>
+      <w:bookmarkEnd w:id="18"/>
     </w:p>
     <w:p>
       <w:r>
@@ -1129,8 +1890,9 @@
           <w:szCs w:val="28"/>
         </w:rPr>
       </w:pPr>
-      <w:bookmarkStart w:id="13" w:name="_Toc84872869"/>
-      <w:bookmarkStart w:id="14" w:name="_Toc85735547"/>
+      <w:bookmarkStart w:id="19" w:name="_Toc84872869"/>
+      <w:bookmarkStart w:id="20" w:name="_Toc85735547"/>
+      <w:bookmarkStart w:id="21" w:name="_Toc96341086"/>
       <w:r>
         <w:rPr>
           <w:rFonts w:ascii="Lato" w:hAnsi="Lato"/>
@@ -1140,8 +1902,9 @@
         </w:rPr>
         <w:t>Identyfikacja wizualna</w:t>
       </w:r>
-      <w:bookmarkEnd w:id="13"/>
-      <w:bookmarkEnd w:id="14"/>
+      <w:bookmarkEnd w:id="19"/>
+      <w:bookmarkEnd w:id="20"/>
+      <w:bookmarkEnd w:id="21"/>
     </w:p>
     <w:p>
       <w:r>
@@ -1163,8 +1926,9 @@
           <w:szCs w:val="28"/>
         </w:rPr>
       </w:pPr>
-      <w:bookmarkStart w:id="15" w:name="_Toc84872866"/>
-      <w:bookmarkStart w:id="16" w:name="_Toc85735544"/>
+      <w:bookmarkStart w:id="22" w:name="_Toc84872866"/>
+      <w:bookmarkStart w:id="23" w:name="_Toc85735544"/>
+      <w:bookmarkStart w:id="24" w:name="_Toc96341087"/>
       <w:r>
         <w:rPr>
           <w:rFonts w:ascii="Lato" w:hAnsi="Lato"/>
@@ -1174,8 +1938,9 @@
         </w:rPr>
         <w:t>Model systemu</w:t>
       </w:r>
-      <w:bookmarkEnd w:id="15"/>
-      <w:bookmarkEnd w:id="16"/>
+      <w:bookmarkEnd w:id="22"/>
+      <w:bookmarkEnd w:id="23"/>
+      <w:bookmarkEnd w:id="24"/>
     </w:p>
     <w:p>
       <w:r>
@@ -1248,6 +2013,7 @@
           <w:szCs w:val="28"/>
         </w:rPr>
       </w:pPr>
+      <w:bookmarkStart w:id="25" w:name="_Toc96341088"/>
       <w:r>
         <w:rPr>
           <w:rFonts w:ascii="Lato" w:hAnsi="Lato"/>
@@ -1257,13 +2023,11 @@
         </w:rPr>
         <w:t>Technologie</w:t>
       </w:r>
-    </w:p>
-    <w:p>
-      <w:r>
-        <w:t xml:space="preserve">Produkt będzie </w:t>
-      </w:r>
-      <w:r>
-        <w:t>zbudowany w przystępnych technologiach.</w:t>
+      <w:bookmarkEnd w:id="25"/>
+    </w:p>
+    <w:p>
+      <w:r>
+        <w:t xml:space="preserve">System zostanie stworzony w technologiach możliwie jak najbardziej uniwersalnych i niezawodnych. </w:t>
       </w:r>
     </w:p>
     <w:p>
@@ -1279,18 +2043,15 @@
         <w:t xml:space="preserve"> </w:t>
       </w:r>
       <w:r>
-        <w:t>został</w:t>
+        <w:t>zostanie</w:t>
+      </w:r>
+      <w:r>
+        <w:t xml:space="preserve"> stworzon</w:t>
       </w:r>
       <w:r>
         <w:t>a</w:t>
       </w:r>
       <w:r>
-        <w:t xml:space="preserve"> stworzon</w:t>
-      </w:r>
-      <w:r>
-        <w:t>a</w:t>
-      </w:r>
-      <w:r>
         <w:t xml:space="preserve"> w języku Java z użyciem </w:t>
       </w:r>
       <w:proofErr w:type="spellStart"/>
@@ -1307,6 +2068,9 @@
       </w:r>
       <w:proofErr w:type="spellEnd"/>
       <w:r>
+        <w:t xml:space="preserve"> oraz darmowych bibliotek</w:t>
+      </w:r>
+      <w:r>
         <w:t>.</w:t>
       </w:r>
       <w:r>
@@ -1326,277 +2090,50 @@
     </w:p>
     <w:p>
       <w:r>
-        <w:t>Aplikacja mobilna dzieli się na aplikacje na systemy operacyjne Android</w:t>
-      </w:r>
-      <w:r>
-        <w:t xml:space="preserve">, napisana w języku Kotlin </w:t>
-      </w:r>
-      <w:r>
-        <w:t>i IOS</w:t>
-      </w:r>
-      <w:r>
-        <w:t xml:space="preserve"> napisana w Swift i </w:t>
+        <w:t xml:space="preserve">Aplikacja mobilna </w:t>
+      </w:r>
+      <w:r>
+        <w:t>będzie</w:t>
+      </w:r>
+      <w:r>
+        <w:t xml:space="preserve"> dostosowana do dwóch systemów operacyjnych: Android (napisana w Kotlinie) oraz IOS (napisana w Swift).</w:t>
+      </w:r>
+    </w:p>
+    <w:p>
+      <w:r>
+        <w:t xml:space="preserve">Panel administratora został zbudowany w technologiach: </w:t>
       </w:r>
       <w:proofErr w:type="spellStart"/>
       <w:r>
-        <w:t>SwiftUI</w:t>
+        <w:t>React</w:t>
       </w:r>
       <w:proofErr w:type="spellEnd"/>
       <w:r>
+        <w:t xml:space="preserve">, </w:t>
+      </w:r>
+      <w:proofErr w:type="spellStart"/>
+      <w:r>
+        <w:t>Sass</w:t>
+      </w:r>
+      <w:proofErr w:type="spellEnd"/>
+      <w:r>
+        <w:t xml:space="preserve"> (</w:t>
+      </w:r>
+      <w:r>
+        <w:t>SCSS</w:t>
+      </w:r>
+      <w:r>
+        <w:t xml:space="preserve">), electron.js z użyciem języka </w:t>
+      </w:r>
+      <w:proofErr w:type="spellStart"/>
+      <w:r>
+        <w:t>typescript</w:t>
+      </w:r>
+      <w:proofErr w:type="spellEnd"/>
+      <w:r>
         <w:t>.</w:t>
       </w:r>
-      <w:r>
-        <w:t xml:space="preserve"> </w:t>
-      </w:r>
-      <w:r>
-        <w:t xml:space="preserve"> </w:t>
-      </w:r>
-    </w:p>
-    <w:p/>
-    <w:p/>
-    <w:p>
-      <w:pPr>
-        <w:numPr>
-          <w:ilvl w:val="0"/>
-          <w:numId w:val="5"/>
-        </w:numPr>
-        <w:spacing w:before="240" w:after="0" w:line="240" w:lineRule="auto"/>
-        <w:textAlignment w:val="baseline"/>
-        <w:rPr>
-          <w:rFonts w:eastAsia="Times New Roman" w:cstheme="minorHAnsi"/>
-          <w:color w:val="000000"/>
-          <w:lang w:eastAsia="pl-PL"/>
-        </w:rPr>
-      </w:pPr>
-      <w:r>
-        <w:rPr>
-          <w:rFonts w:eastAsia="Times New Roman" w:cstheme="minorHAnsi"/>
-          <w:color w:val="000000"/>
-          <w:lang w:eastAsia="pl-PL"/>
-        </w:rPr>
-        <w:t xml:space="preserve">Java, </w:t>
-      </w:r>
-      <w:proofErr w:type="spellStart"/>
-      <w:r>
-        <w:rPr>
-          <w:rFonts w:eastAsia="Times New Roman" w:cstheme="minorHAnsi"/>
-          <w:color w:val="000000"/>
-          <w:lang w:eastAsia="pl-PL"/>
-        </w:rPr>
-        <w:t>PostgresSQL</w:t>
-      </w:r>
-      <w:proofErr w:type="spellEnd"/>
-      <w:r>
-        <w:rPr>
-          <w:rFonts w:eastAsia="Times New Roman" w:cstheme="minorHAnsi"/>
-          <w:color w:val="000000"/>
-          <w:lang w:eastAsia="pl-PL"/>
-        </w:rPr>
-        <w:t xml:space="preserve"> (aplikacja </w:t>
-      </w:r>
-      <w:proofErr w:type="spellStart"/>
-      <w:r>
-        <w:rPr>
-          <w:rFonts w:eastAsia="Times New Roman" w:cstheme="minorHAnsi"/>
-          <w:color w:val="000000"/>
-          <w:lang w:eastAsia="pl-PL"/>
-        </w:rPr>
-        <w:t>backendowa</w:t>
-      </w:r>
-      <w:proofErr w:type="spellEnd"/>
-      <w:r>
-        <w:rPr>
-          <w:rFonts w:eastAsia="Times New Roman" w:cstheme="minorHAnsi"/>
-          <w:color w:val="000000"/>
-          <w:lang w:eastAsia="pl-PL"/>
-        </w:rPr>
-        <w:t xml:space="preserve"> i baza danych)</w:t>
-      </w:r>
-    </w:p>
-    <w:p>
-      <w:pPr>
-        <w:numPr>
-          <w:ilvl w:val="0"/>
-          <w:numId w:val="5"/>
-        </w:numPr>
-        <w:spacing w:after="0" w:line="240" w:lineRule="auto"/>
-        <w:textAlignment w:val="baseline"/>
-        <w:rPr>
-          <w:rFonts w:eastAsia="Times New Roman" w:cstheme="minorHAnsi"/>
-          <w:color w:val="000000"/>
-          <w:lang w:eastAsia="pl-PL"/>
-        </w:rPr>
-      </w:pPr>
-      <w:r>
-        <w:rPr>
-          <w:rFonts w:eastAsia="Times New Roman" w:cstheme="minorHAnsi"/>
-          <w:color w:val="000000"/>
-          <w:lang w:eastAsia="pl-PL"/>
-        </w:rPr>
-        <w:t>K</w:t>
-      </w:r>
-      <w:r>
-        <w:rPr>
-          <w:rFonts w:eastAsia="Times New Roman" w:cstheme="minorHAnsi"/>
-          <w:color w:val="000000"/>
-          <w:lang w:eastAsia="pl-PL"/>
-        </w:rPr>
-        <w:t>otlin - android studio (aplikacja mobilna na androida)</w:t>
-      </w:r>
-    </w:p>
-    <w:p>
-      <w:pPr>
-        <w:numPr>
-          <w:ilvl w:val="0"/>
-          <w:numId w:val="5"/>
-        </w:numPr>
-        <w:spacing w:after="0" w:line="240" w:lineRule="auto"/>
-        <w:textAlignment w:val="baseline"/>
-        <w:rPr>
-          <w:rFonts w:eastAsia="Times New Roman" w:cstheme="minorHAnsi"/>
-          <w:color w:val="000000"/>
-          <w:lang w:val="en-US" w:eastAsia="pl-PL"/>
-        </w:rPr>
-      </w:pPr>
-      <w:r>
-        <w:rPr>
-          <w:rFonts w:eastAsia="Times New Roman" w:cstheme="minorHAnsi"/>
-          <w:color w:val="000000"/>
-          <w:lang w:val="en-US" w:eastAsia="pl-PL"/>
-        </w:rPr>
-        <w:t>React, Electron.js (</w:t>
-      </w:r>
-      <w:proofErr w:type="spellStart"/>
-      <w:r>
-        <w:rPr>
-          <w:rFonts w:eastAsia="Times New Roman" w:cstheme="minorHAnsi"/>
-          <w:color w:val="000000"/>
-          <w:lang w:val="en-US" w:eastAsia="pl-PL"/>
-        </w:rPr>
-        <w:t>desktopowy</w:t>
-      </w:r>
-      <w:proofErr w:type="spellEnd"/>
-      <w:r>
-        <w:rPr>
-          <w:rFonts w:eastAsia="Times New Roman" w:cstheme="minorHAnsi"/>
-          <w:color w:val="000000"/>
-          <w:lang w:val="en-US" w:eastAsia="pl-PL"/>
-        </w:rPr>
-        <w:t xml:space="preserve"> panel </w:t>
-      </w:r>
-      <w:proofErr w:type="spellStart"/>
-      <w:r>
-        <w:rPr>
-          <w:rFonts w:eastAsia="Times New Roman" w:cstheme="minorHAnsi"/>
-          <w:color w:val="000000"/>
-          <w:lang w:val="en-US" w:eastAsia="pl-PL"/>
-        </w:rPr>
-        <w:t>administratora</w:t>
-      </w:r>
-      <w:proofErr w:type="spellEnd"/>
-      <w:r>
-        <w:rPr>
-          <w:rFonts w:eastAsia="Times New Roman" w:cstheme="minorHAnsi"/>
-          <w:color w:val="000000"/>
-          <w:lang w:val="en-US" w:eastAsia="pl-PL"/>
-        </w:rPr>
-        <w:t>)</w:t>
-      </w:r>
-    </w:p>
-    <w:p>
-      <w:pPr>
-        <w:numPr>
-          <w:ilvl w:val="0"/>
-          <w:numId w:val="5"/>
-        </w:numPr>
-        <w:spacing w:after="240" w:line="240" w:lineRule="auto"/>
-        <w:textAlignment w:val="baseline"/>
-        <w:rPr>
-          <w:rFonts w:eastAsia="Times New Roman" w:cstheme="minorHAnsi"/>
-          <w:color w:val="000000"/>
-          <w:lang w:eastAsia="pl-PL"/>
-        </w:rPr>
-      </w:pPr>
-      <w:r>
-        <w:rPr>
-          <w:rFonts w:eastAsia="Times New Roman" w:cstheme="minorHAnsi"/>
-          <w:color w:val="000000"/>
-          <w:lang w:eastAsia="pl-PL"/>
-        </w:rPr>
-        <w:t>S</w:t>
-      </w:r>
-      <w:r>
-        <w:rPr>
-          <w:rFonts w:eastAsia="Times New Roman" w:cstheme="minorHAnsi"/>
-          <w:color w:val="000000"/>
-          <w:lang w:eastAsia="pl-PL"/>
-        </w:rPr>
-        <w:t xml:space="preserve">wift, </w:t>
-      </w:r>
-      <w:proofErr w:type="spellStart"/>
-      <w:r>
-        <w:rPr>
-          <w:rFonts w:eastAsia="Times New Roman" w:cstheme="minorHAnsi"/>
-          <w:color w:val="000000"/>
-          <w:lang w:eastAsia="pl-PL"/>
-        </w:rPr>
-        <w:t>S</w:t>
-      </w:r>
-      <w:r>
-        <w:rPr>
-          <w:rFonts w:eastAsia="Times New Roman" w:cstheme="minorHAnsi"/>
-          <w:color w:val="000000"/>
-          <w:lang w:eastAsia="pl-PL"/>
-        </w:rPr>
-        <w:t>wiftUI</w:t>
-      </w:r>
-      <w:proofErr w:type="spellEnd"/>
-      <w:r>
-        <w:rPr>
-          <w:rFonts w:eastAsia="Times New Roman" w:cstheme="minorHAnsi"/>
-          <w:color w:val="000000"/>
-          <w:lang w:eastAsia="pl-PL"/>
-        </w:rPr>
-        <w:t xml:space="preserve"> - </w:t>
-      </w:r>
-      <w:proofErr w:type="spellStart"/>
-      <w:r>
-        <w:rPr>
-          <w:rFonts w:eastAsia="Times New Roman" w:cstheme="minorHAnsi"/>
-          <w:color w:val="000000"/>
-          <w:lang w:eastAsia="pl-PL"/>
-        </w:rPr>
-        <w:t>XCode</w:t>
-      </w:r>
-      <w:proofErr w:type="spellEnd"/>
-      <w:r>
-        <w:rPr>
-          <w:rFonts w:eastAsia="Times New Roman" w:cstheme="minorHAnsi"/>
-          <w:color w:val="000000"/>
-          <w:lang w:eastAsia="pl-PL"/>
-        </w:rPr>
-        <w:t xml:space="preserve"> (aplikacja mobilna na </w:t>
-      </w:r>
-      <w:proofErr w:type="spellStart"/>
-      <w:r>
-        <w:rPr>
-          <w:rFonts w:eastAsia="Times New Roman" w:cstheme="minorHAnsi"/>
-          <w:color w:val="000000"/>
-          <w:lang w:eastAsia="pl-PL"/>
-        </w:rPr>
-        <w:t>ios</w:t>
-      </w:r>
-      <w:proofErr w:type="spellEnd"/>
-      <w:r>
-        <w:rPr>
-          <w:rFonts w:eastAsia="Times New Roman" w:cstheme="minorHAnsi"/>
-          <w:color w:val="000000"/>
-          <w:lang w:eastAsia="pl-PL"/>
-        </w:rPr>
-        <w:t>)</w:t>
-      </w:r>
-    </w:p>
-    <w:p/>
+    </w:p>
     <w:p>
       <w:pPr>
         <w:pStyle w:val="Heading2"/>
@@ -1607,6 +2144,7 @@
           <w:szCs w:val="28"/>
         </w:rPr>
       </w:pPr>
+      <w:bookmarkStart w:id="26" w:name="_Toc96341089"/>
       <w:r>
         <w:rPr>
           <w:rFonts w:ascii="Lato" w:hAnsi="Lato"/>
@@ -1616,37 +2154,257 @@
         </w:rPr>
         <w:t>Autorzy</w:t>
       </w:r>
-    </w:p>
-    <w:p>
-      <w:r>
-        <w:t>Produkt ma być zaprojektowany w sposób prosty. Obsługa aplikacji ma być intuicyjna i szybka dla użytkownika. Interfejs aplikacji będzie spójny, obsługa różnych paneli ma działać w podobny sposób.</w:t>
-      </w:r>
-    </w:p>
-    <w:p>
-      <w:r>
-        <w:t xml:space="preserve">Kolorami wiodącymi będą niebieski i pomarańczowy. </w:t>
-      </w:r>
-      <w:r>
+      <w:bookmarkEnd w:id="26"/>
+    </w:p>
+    <w:p>
+      <w:r>
+        <w:t xml:space="preserve">Autorami projektu są Michał </w:t>
+      </w:r>
+      <w:proofErr w:type="spellStart"/>
+      <w:r>
+        <w:t>Chruścielski</w:t>
+      </w:r>
+      <w:proofErr w:type="spellEnd"/>
+      <w:r>
+        <w:t xml:space="preserve"> i Dominik </w:t>
+      </w:r>
+      <w:proofErr w:type="spellStart"/>
+      <w:r>
+        <w:t>Świtlik</w:t>
+      </w:r>
+      <w:proofErr w:type="spellEnd"/>
+      <w:r>
+        <w:t>.</w:t>
+      </w:r>
+      <w:r>
+        <w:t xml:space="preserve"> </w:t>
+      </w:r>
+      <w:r>
+        <w:t>Podział ról w projekcie opisano poniżej.</w:t>
+      </w:r>
+    </w:p>
+    <w:p>
+      <w:r>
+        <w:lastRenderedPageBreak/>
+        <w:t xml:space="preserve">Michał </w:t>
+      </w:r>
+      <w:proofErr w:type="spellStart"/>
+      <w:r>
+        <w:t>Chruścielski</w:t>
+      </w:r>
+      <w:proofErr w:type="spellEnd"/>
+      <w:r>
+        <w:t xml:space="preserve"> </w:t>
+      </w:r>
+      <w:r>
+        <w:t>-</w:t>
+      </w:r>
+      <w:r>
+        <w:t xml:space="preserve"> stworzenie aplikacji </w:t>
+      </w:r>
+      <w:proofErr w:type="spellStart"/>
+      <w:r>
+        <w:t>backendowej</w:t>
+      </w:r>
+      <w:proofErr w:type="spellEnd"/>
+      <w:r>
+        <w:t xml:space="preserve">, </w:t>
+      </w:r>
+      <w:r>
+        <w:t xml:space="preserve">aplikacji </w:t>
+      </w:r>
+      <w:r>
+        <w:t xml:space="preserve">desktopowej i </w:t>
+      </w:r>
+      <w:r>
+        <w:t xml:space="preserve">aplikacji </w:t>
+      </w:r>
+      <w:r>
+        <w:t>mobilnej na system IOS oraz opracowanie analizy wymagań, dokumentacji i pracę nad funkcjonalną stroną i projektem aplikacji.</w:t>
+      </w:r>
+    </w:p>
+    <w:p>
+      <w:r>
+        <w:t xml:space="preserve">Dominik </w:t>
+      </w:r>
+      <w:proofErr w:type="spellStart"/>
+      <w:r>
+        <w:t>Świtlik</w:t>
+      </w:r>
+      <w:proofErr w:type="spellEnd"/>
+      <w:r>
+        <w:t xml:space="preserve"> </w:t>
+      </w:r>
+      <w:r>
+        <w:t>-</w:t>
+      </w:r>
+      <w:r>
+        <w:t xml:space="preserve"> stworzenie aplikacji mobilnej na system Android, UI/UX design aplikacji, pracę nad funkcjonalną stroną i projektem systemu oraz prezentowanie.</w:t>
+      </w:r>
+    </w:p>
+    <w:p>
+      <w:pPr>
+        <w:pStyle w:val="Heading2"/>
+        <w:rPr>
+          <w:rFonts w:ascii="Lato" w:hAnsi="Lato"/>
+          <w:color w:val="0040FF"/>
+          <w:sz w:val="28"/>
+          <w:szCs w:val="28"/>
+        </w:rPr>
+      </w:pPr>
+      <w:r>
+        <w:rPr>
+          <w:rFonts w:ascii="Lato" w:hAnsi="Lato"/>
+          <w:color w:val="0040FF"/>
+          <w:sz w:val="28"/>
+          <w:szCs w:val="28"/>
+        </w:rPr>
+        <w:t>Zastosowania praktyczne</w:t>
+      </w:r>
+    </w:p>
+    <w:p>
+      <w:r>
+        <w:t xml:space="preserve">Aplikacja </w:t>
+      </w:r>
+      <w:proofErr w:type="spellStart"/>
+      <w:r>
+        <w:t>Storely</w:t>
+      </w:r>
+      <w:proofErr w:type="spellEnd"/>
+      <w:r>
+        <w:t xml:space="preserve"> jest przystosowana do użycia w przedsiębiorstwach z różnych branż. Na przykład:</w:t>
+      </w:r>
+    </w:p>
+    <w:p>
+      <w:pPr>
+        <w:pStyle w:val="ListParagraph"/>
+        <w:numPr>
+          <w:ilvl w:val="0"/>
+          <w:numId w:val="8"/>
+        </w:numPr>
+      </w:pPr>
+      <w:r>
+        <w:t>Firma budowlana</w:t>
+      </w:r>
+    </w:p>
+    <w:p>
+      <w:pPr>
+        <w:pStyle w:val="ListParagraph"/>
+        <w:ind w:left="708"/>
+      </w:pPr>
+      <w:r>
+        <w:t xml:space="preserve">Gdzie zarządzanym asortymentem są wszelkiego rodzaju </w:t>
+      </w:r>
+      <w:proofErr w:type="gramStart"/>
+      <w:r>
+        <w:t>narzędzia,</w:t>
+      </w:r>
+      <w:proofErr w:type="gramEnd"/>
+      <w:r>
+        <w:t xml:space="preserve"> czy artykuły spożywcze.</w:t>
+      </w:r>
+    </w:p>
+    <w:p>
+      <w:pPr>
+        <w:pStyle w:val="ListParagraph"/>
+        <w:numPr>
+          <w:ilvl w:val="0"/>
+          <w:numId w:val="8"/>
+        </w:numPr>
+      </w:pPr>
+      <w:r>
+        <w:t>Serwis komputerowy</w:t>
+      </w:r>
+    </w:p>
+    <w:p>
+      <w:pPr>
+        <w:pStyle w:val="ListParagraph"/>
+        <w:ind w:left="708"/>
+      </w:pPr>
+      <w:r>
+        <w:t xml:space="preserve">Gdzie zarządzanym asortymentem są wszelkiego rodzaju </w:t>
+      </w:r>
+      <w:proofErr w:type="gramStart"/>
+      <w:r>
+        <w:t>narzędzia,</w:t>
+      </w:r>
+      <w:proofErr w:type="gramEnd"/>
+      <w:r>
+        <w:t xml:space="preserve"> czy</w:t>
+      </w:r>
+      <w:r>
+        <w:t xml:space="preserve"> podzespoły potrzebne do naprawy</w:t>
+      </w:r>
+      <w:r>
+        <w:t>.</w:t>
+      </w:r>
+    </w:p>
+    <w:p>
+      <w:pPr>
+        <w:pStyle w:val="ListParagraph"/>
+        <w:numPr>
+          <w:ilvl w:val="0"/>
+          <w:numId w:val="8"/>
+        </w:numPr>
+        <w:jc w:val="both"/>
+      </w:pPr>
+      <w:r>
+        <w:t>Szkoła</w:t>
+      </w:r>
+    </w:p>
+    <w:p>
+      <w:pPr>
+        <w:pStyle w:val="ListParagraph"/>
+        <w:ind w:left="708"/>
+      </w:pPr>
+      <w:r>
+        <w:t>Gdzie zarządzanym asortymentem są wszelkiego rodzaju</w:t>
+      </w:r>
+      <w:r>
+        <w:t xml:space="preserve"> pomoce dydaktyczne (opakowania kredy, głośniki, komputery, słuchawki itd.)</w:t>
+      </w:r>
+    </w:p>
+    <w:p>
+      <w:pPr>
+        <w:pStyle w:val="ListParagraph"/>
+        <w:ind w:left="708"/>
+        <w:jc w:val="both"/>
+      </w:pPr>
+    </w:p>
+    <w:p>
+      <w:pPr>
+        <w:pStyle w:val="ListParagraph"/>
+        <w:numPr>
+          <w:ilvl w:val="0"/>
+          <w:numId w:val="8"/>
+        </w:numPr>
+      </w:pPr>
+      <w:r>
+        <w:br w:type="page"/>
+      </w:r>
+    </w:p>
+    <w:p>
+      <w:pPr>
+        <w:pStyle w:val="Heading1"/>
         <w:rPr>
           <w:rFonts w:ascii="Lato" w:hAnsi="Lato"/>
           <w:color w:val="1953FF"/>
           <w:sz w:val="36"/>
           <w:szCs w:val="36"/>
         </w:rPr>
-        <w:br w:type="page"/>
-      </w:r>
-    </w:p>
-    <w:p>
-      <w:pPr>
-        <w:pStyle w:val="Heading1"/>
+      </w:pPr>
+      <w:bookmarkStart w:id="27" w:name="_Toc96341090"/>
+      <w:r>
         <w:rPr>
           <w:rFonts w:ascii="Lato" w:hAnsi="Lato"/>
           <w:color w:val="1953FF"/>
           <w:sz w:val="36"/>
           <w:szCs w:val="36"/>
         </w:rPr>
-      </w:pPr>
-      <w:bookmarkStart w:id="17" w:name="_Toc93918714"/>
+        <w:lastRenderedPageBreak/>
+        <w:t xml:space="preserve">Analiza </w:t>
+      </w:r>
+      <w:proofErr w:type="spellStart"/>
       <w:r>
         <w:rPr>
           <w:rFonts w:ascii="Lato" w:hAnsi="Lato"/>
@@ -1654,21 +2412,715 @@
           <w:sz w:val="36"/>
           <w:szCs w:val="36"/>
         </w:rPr>
-        <w:lastRenderedPageBreak/>
-        <w:t xml:space="preserve">Analiza </w:t>
-      </w:r>
-      <w:proofErr w:type="spellStart"/>
-      <w:r>
+        <w:t>swot</w:t>
+      </w:r>
+      <w:bookmarkEnd w:id="27"/>
+      <w:proofErr w:type="spellEnd"/>
+    </w:p>
+    <w:tbl>
+      <w:tblPr>
+        <w:tblStyle w:val="TableGrid"/>
+        <w:tblW w:w="0" w:type="auto"/>
+        <w:tblLook w:val="04A0" w:firstRow="1" w:lastRow="0" w:firstColumn="1" w:lastColumn="0" w:noHBand="0" w:noVBand="1"/>
+      </w:tblPr>
+      <w:tblGrid>
+        <w:gridCol w:w="1814"/>
+        <w:gridCol w:w="3426"/>
+        <w:gridCol w:w="3822"/>
+      </w:tblGrid>
+      <w:tr>
+        <w:trPr>
+          <w:trHeight w:val="233"/>
+        </w:trPr>
+        <w:tc>
+          <w:tcPr>
+            <w:tcW w:w="1814" w:type="dxa"/>
+          </w:tcPr>
+          <w:p>
+            <w:pPr>
+              <w:pStyle w:val="Heading1"/>
+              <w:outlineLvl w:val="0"/>
+              <w:rPr>
+                <w:rFonts w:ascii="Lato" w:hAnsi="Lato"/>
+                <w:color w:val="1953FF"/>
+                <w:sz w:val="36"/>
+                <w:szCs w:val="36"/>
+              </w:rPr>
+            </w:pPr>
+          </w:p>
+        </w:tc>
+        <w:tc>
+          <w:tcPr>
+            <w:tcW w:w="3426" w:type="dxa"/>
+          </w:tcPr>
+          <w:p>
+            <w:pPr>
+              <w:pStyle w:val="Heading1"/>
+              <w:outlineLvl w:val="0"/>
+              <w:rPr>
+                <w:rFonts w:ascii="Lato" w:hAnsi="Lato"/>
+                <w:color w:val="1953FF"/>
+                <w:sz w:val="36"/>
+                <w:szCs w:val="36"/>
+              </w:rPr>
+            </w:pPr>
+            <w:r>
+              <w:rPr>
+                <w:rFonts w:ascii="Lato" w:hAnsi="Lato"/>
+                <w:color w:val="000000" w:themeColor="text1"/>
+                <w:sz w:val="28"/>
+                <w:szCs w:val="28"/>
+              </w:rPr>
+              <w:t>Pozytywne</w:t>
+            </w:r>
+          </w:p>
+        </w:tc>
+        <w:tc>
+          <w:tcPr>
+            <w:tcW w:w="3822" w:type="dxa"/>
+          </w:tcPr>
+          <w:p>
+            <w:pPr>
+              <w:pStyle w:val="Heading1"/>
+              <w:outlineLvl w:val="0"/>
+              <w:rPr>
+                <w:rFonts w:ascii="Lato" w:hAnsi="Lato"/>
+                <w:color w:val="1953FF"/>
+                <w:sz w:val="36"/>
+                <w:szCs w:val="36"/>
+              </w:rPr>
+            </w:pPr>
+            <w:r>
+              <w:rPr>
+                <w:rFonts w:ascii="Lato" w:hAnsi="Lato"/>
+                <w:color w:val="000000" w:themeColor="text1"/>
+                <w:sz w:val="28"/>
+                <w:szCs w:val="28"/>
+              </w:rPr>
+              <w:t>Negatywne</w:t>
+            </w:r>
+          </w:p>
+        </w:tc>
+      </w:tr>
+      <w:tr>
+        <w:trPr>
+          <w:trHeight w:val="2808"/>
+        </w:trPr>
+        <w:tc>
+          <w:tcPr>
+            <w:tcW w:w="1814" w:type="dxa"/>
+          </w:tcPr>
+          <w:p>
+            <w:pPr>
+              <w:rPr>
+                <w:rFonts w:ascii="Lato" w:hAnsi="Lato"/>
+                <w:color w:val="1953FF"/>
+                <w:sz w:val="28"/>
+                <w:szCs w:val="28"/>
+              </w:rPr>
+            </w:pPr>
+            <w:r>
+              <w:rPr>
+                <w:rFonts w:ascii="Lato" w:hAnsi="Lato"/>
+                <w:color w:val="000000" w:themeColor="text1"/>
+                <w:sz w:val="28"/>
+                <w:szCs w:val="28"/>
+              </w:rPr>
+              <w:t>Wewnętrzne</w:t>
+            </w:r>
+          </w:p>
+        </w:tc>
+        <w:tc>
+          <w:tcPr>
+            <w:tcW w:w="3426" w:type="dxa"/>
+          </w:tcPr>
+          <w:p>
+            <w:pPr>
+              <w:rPr>
+                <w:rFonts w:ascii="Lato" w:hAnsi="Lato"/>
+                <w:color w:val="1953FF"/>
+                <w:sz w:val="36"/>
+                <w:szCs w:val="36"/>
+              </w:rPr>
+            </w:pPr>
+            <w:r>
+              <w:t xml:space="preserve">Intuicyjność, </w:t>
+            </w:r>
+          </w:p>
+        </w:tc>
+        <w:tc>
+          <w:tcPr>
+            <w:tcW w:w="3822" w:type="dxa"/>
+          </w:tcPr>
+          <w:p>
+            <w:pPr>
+              <w:rPr>
+                <w:rFonts w:ascii="Lato" w:hAnsi="Lato"/>
+                <w:color w:val="1953FF"/>
+                <w:sz w:val="36"/>
+                <w:szCs w:val="36"/>
+              </w:rPr>
+            </w:pPr>
+          </w:p>
+        </w:tc>
+      </w:tr>
+      <w:tr>
+        <w:trPr>
+          <w:trHeight w:val="3542"/>
+        </w:trPr>
+        <w:tc>
+          <w:tcPr>
+            <w:tcW w:w="1814" w:type="dxa"/>
+          </w:tcPr>
+          <w:p>
+            <w:pPr>
+              <w:pStyle w:val="Heading1"/>
+              <w:outlineLvl w:val="0"/>
+              <w:rPr>
+                <w:rFonts w:ascii="Lato" w:hAnsi="Lato"/>
+                <w:color w:val="1953FF"/>
+                <w:sz w:val="36"/>
+                <w:szCs w:val="36"/>
+              </w:rPr>
+            </w:pPr>
+            <w:r>
+              <w:rPr>
+                <w:rFonts w:ascii="Lato" w:hAnsi="Lato"/>
+                <w:color w:val="000000" w:themeColor="text1"/>
+                <w:sz w:val="28"/>
+                <w:szCs w:val="28"/>
+              </w:rPr>
+              <w:t>Zewnętrzne</w:t>
+            </w:r>
+          </w:p>
+        </w:tc>
+        <w:tc>
+          <w:tcPr>
+            <w:tcW w:w="3426" w:type="dxa"/>
+          </w:tcPr>
+          <w:p>
+            <w:pPr>
+              <w:pStyle w:val="Heading1"/>
+              <w:outlineLvl w:val="0"/>
+              <w:rPr>
+                <w:rFonts w:ascii="Lato" w:hAnsi="Lato"/>
+                <w:color w:val="1953FF"/>
+                <w:sz w:val="36"/>
+                <w:szCs w:val="36"/>
+              </w:rPr>
+            </w:pPr>
+          </w:p>
+        </w:tc>
+        <w:tc>
+          <w:tcPr>
+            <w:tcW w:w="3822" w:type="dxa"/>
+          </w:tcPr>
+          <w:p>
+            <w:pPr>
+              <w:pStyle w:val="Heading1"/>
+              <w:outlineLvl w:val="0"/>
+              <w:rPr>
+                <w:rFonts w:ascii="Lato" w:hAnsi="Lato"/>
+                <w:color w:val="1953FF"/>
+                <w:sz w:val="36"/>
+                <w:szCs w:val="36"/>
+              </w:rPr>
+            </w:pPr>
+          </w:p>
+        </w:tc>
+      </w:tr>
+    </w:tbl>
+    <w:p>
+      <w:pPr>
+        <w:pStyle w:val="Heading1"/>
         <w:rPr>
           <w:rFonts w:ascii="Lato" w:hAnsi="Lato"/>
           <w:color w:val="1953FF"/>
           <w:sz w:val="36"/>
           <w:szCs w:val="36"/>
         </w:rPr>
-        <w:t>swot</w:t>
-      </w:r>
-      <w:bookmarkEnd w:id="17"/>
+      </w:pPr>
+      <w:r>
+        <w:rPr>
+          <w:rFonts w:ascii="Lato" w:hAnsi="Lato"/>
+          <w:color w:val="1953FF"/>
+          <w:sz w:val="36"/>
+          <w:szCs w:val="36"/>
+        </w:rPr>
+        <w:br w:type="page"/>
+      </w:r>
+    </w:p>
+    <w:p>
+      <w:pPr>
+        <w:pStyle w:val="Heading1"/>
+        <w:rPr>
+          <w:rFonts w:ascii="Lato" w:hAnsi="Lato"/>
+          <w:color w:val="1953FF"/>
+          <w:sz w:val="36"/>
+          <w:szCs w:val="36"/>
+        </w:rPr>
+      </w:pPr>
+      <w:bookmarkStart w:id="28" w:name="_Toc96341091"/>
+      <w:r>
+        <w:rPr>
+          <w:rFonts w:ascii="Lato" w:hAnsi="Lato"/>
+          <w:color w:val="1953FF"/>
+          <w:sz w:val="36"/>
+          <w:szCs w:val="36"/>
+        </w:rPr>
+        <w:lastRenderedPageBreak/>
+        <w:t>Analiza konkurencji</w:t>
+      </w:r>
+      <w:bookmarkEnd w:id="28"/>
+    </w:p>
+    <w:p>
+      <w:r>
+        <w:t xml:space="preserve">Poniżej opisano </w:t>
+      </w:r>
+      <w:r>
+        <w:t>konkurencyjne rozwiązania oraz charakterystykę konkurencji.</w:t>
+      </w:r>
+    </w:p>
+    <w:p>
+      <w:pPr>
+        <w:pStyle w:val="Heading2"/>
+        <w:rPr>
+          <w:rFonts w:ascii="Lato" w:hAnsi="Lato"/>
+          <w:color w:val="1953FF"/>
+          <w:sz w:val="28"/>
+          <w:szCs w:val="28"/>
+        </w:rPr>
+      </w:pPr>
+      <w:r>
+        <w:rPr>
+          <w:rFonts w:ascii="Lato" w:hAnsi="Lato"/>
+          <w:color w:val="1953FF"/>
+          <w:sz w:val="28"/>
+          <w:szCs w:val="28"/>
+        </w:rPr>
+        <w:t>Konkurencyjne produkty</w:t>
+      </w:r>
+    </w:p>
+    <w:p>
+      <w:r>
+        <w:t xml:space="preserve">Na rynku istnieje niewielka ilość rozwiązań o charakterystyce zbliżonej do systemu </w:t>
+      </w:r>
+      <w:proofErr w:type="spellStart"/>
+      <w:r>
+        <w:t>Storely</w:t>
+      </w:r>
       <w:proofErr w:type="spellEnd"/>
+      <w:r>
+        <w:t xml:space="preserve">. </w:t>
+      </w:r>
+      <w:r>
+        <w:t>Większa część konkurencyjnych roz</w:t>
+      </w:r>
+      <w:r>
+        <w:t>wiązań to produkty skierowane do innej grupy docelowej – średnich i dużych firm. Niniejszy system jest zaprojektowany przede wszystkim dla małych i średnich przedsiębiorstw co sprawia, że nie konkuruje bezpośrednio z większością opisanych poniżej rozwiązań.</w:t>
+      </w:r>
+    </w:p>
+    <w:p>
+      <w:pPr>
+        <w:pStyle w:val="Heading3"/>
+        <w:rPr>
+          <w:rFonts w:ascii="Lato" w:hAnsi="Lato"/>
+          <w:color w:val="1953FF"/>
+        </w:rPr>
+      </w:pPr>
+      <w:proofErr w:type="spellStart"/>
+      <w:r>
+        <w:rPr>
+          <w:rFonts w:ascii="Lato" w:hAnsi="Lato"/>
+          <w:color w:val="1953FF"/>
+        </w:rPr>
+        <w:t>Pwsk</w:t>
+      </w:r>
+      <w:proofErr w:type="spellEnd"/>
+      <w:r>
+        <w:rPr>
+          <w:rFonts w:ascii="Lato" w:hAnsi="Lato"/>
+          <w:color w:val="1953FF"/>
+        </w:rPr>
+        <w:t xml:space="preserve"> Narzędziownia</w:t>
+      </w:r>
+    </w:p>
+    <w:p>
+      <w:r>
+        <w:t xml:space="preserve">Jest to system zarządzania </w:t>
+      </w:r>
+      <w:r>
+        <w:t xml:space="preserve">i ewidencjonowania asortymentu najbardziej zbliżony do </w:t>
+      </w:r>
+      <w:proofErr w:type="spellStart"/>
+      <w:r>
+        <w:t>Storely</w:t>
+      </w:r>
+      <w:proofErr w:type="spellEnd"/>
+      <w:r>
+        <w:t>. Ma rozbudowane funkcjonalności, wersję mobilna oraz jest modułowy. System ten pozwala na zarządzanie przeglądami, dostawami, magazynami, zapotrzebowaniem, lokalizacją a także eksploatacją.</w:t>
+      </w:r>
+      <w:r>
+        <w:t xml:space="preserve"> Zarządza też pracownikami, kontrahentami i ewidencjonuje sprzedaż. </w:t>
+      </w:r>
+      <w:r>
+        <w:t>Posiada integracje z czytnikami RFID oraz skanerami, eksportuje dane do arkuszy Excel. Narzędziownia jest rozbudowanym systemem</w:t>
+      </w:r>
+      <w:r>
+        <w:t xml:space="preserve">, </w:t>
+      </w:r>
+      <w:r>
+        <w:t xml:space="preserve">pozwalającym w bardzo precyzyjny sposób ewidencjonować każdy zasób. Oferuje bardzo konkretne rozwiązania, jednak jest to narzędzie mało uniwersalne. Produkt ten nie sprawdzi się w firmach, które nie są nastawione na standardową formę magazynowania, nie uzupełnia on ewidencji zasobów, a częściowo wymusza jej formę. Ze względu na swoje zaawansowanie jest przeznaczony głównie dla </w:t>
+      </w:r>
+      <w:r>
+        <w:t>średnich i dużych</w:t>
+      </w:r>
+      <w:r>
+        <w:t xml:space="preserve"> firm. Systemu używają firmy takie jak </w:t>
+      </w:r>
+      <w:proofErr w:type="spellStart"/>
+      <w:r>
+        <w:t>Fakro</w:t>
+      </w:r>
+      <w:proofErr w:type="spellEnd"/>
+      <w:r>
+        <w:t xml:space="preserve">, Ikea, Grupa Azoty, </w:t>
+      </w:r>
+      <w:proofErr w:type="spellStart"/>
+      <w:r>
+        <w:t>Stadler</w:t>
+      </w:r>
+      <w:proofErr w:type="spellEnd"/>
+      <w:r>
+        <w:t>,</w:t>
+      </w:r>
+      <w:r>
+        <w:t xml:space="preserve"> </w:t>
+      </w:r>
+      <w:proofErr w:type="spellStart"/>
+      <w:r>
+        <w:t>Roca</w:t>
+      </w:r>
+      <w:proofErr w:type="spellEnd"/>
+      <w:r>
+        <w:t xml:space="preserve">, </w:t>
+      </w:r>
+      <w:proofErr w:type="spellStart"/>
+      <w:r>
+        <w:t>Skanska</w:t>
+      </w:r>
+      <w:proofErr w:type="spellEnd"/>
+      <w:r>
+        <w:t xml:space="preserve">, Tauron Dystrybucja, Energa, Enea, TVP3. Narzędziownia dzieli się na pakiet standard i </w:t>
+      </w:r>
+      <w:proofErr w:type="spellStart"/>
+      <w:r>
+        <w:t>professional</w:t>
+      </w:r>
+      <w:proofErr w:type="spellEnd"/>
+      <w:r>
+        <w:t xml:space="preserve">. Rozbudowany pakiet modułów pozwala rozszerzyć podstawowe funkcje. Licencje ograniczają ilość przedmiotów w firmie. Największa wadą systemu jest jego skomplikowanie i cena. System kosztuje nawet do </w:t>
+      </w:r>
+      <w:r>
+        <w:t>2</w:t>
+      </w:r>
+      <w:r>
+        <w:t xml:space="preserve">0 000zł </w:t>
+      </w:r>
+      <w:r>
+        <w:t>na start i około 120zł miesięcznie za jego utrzymanie i obsługę.</w:t>
+      </w:r>
+      <w:r>
+        <w:t xml:space="preserve"> </w:t>
+      </w:r>
+      <w:r>
+        <w:t xml:space="preserve">System jest jednym z najtańszych WMS-ów na rynku. </w:t>
+      </w:r>
+      <w:r>
+        <w:t>Pracownicy, wymagają przeszkolenie do pracy z systemem.</w:t>
+      </w:r>
+    </w:p>
+    <w:p>
+      <w:pPr>
+        <w:pStyle w:val="Heading3"/>
+        <w:rPr>
+          <w:rFonts w:ascii="Lato" w:hAnsi="Lato"/>
+          <w:color w:val="1953FF"/>
+        </w:rPr>
+      </w:pPr>
+      <w:proofErr w:type="spellStart"/>
+      <w:r>
+        <w:rPr>
+          <w:rFonts w:ascii="Lato" w:hAnsi="Lato"/>
+          <w:color w:val="1953FF"/>
+        </w:rPr>
+        <w:t>Comarch</w:t>
+      </w:r>
+      <w:proofErr w:type="spellEnd"/>
+      <w:r>
+        <w:rPr>
+          <w:rFonts w:ascii="Lato" w:hAnsi="Lato"/>
+          <w:color w:val="1953FF"/>
+        </w:rPr>
+        <w:t xml:space="preserve"> </w:t>
+      </w:r>
+      <w:proofErr w:type="spellStart"/>
+      <w:r>
+        <w:rPr>
+          <w:rFonts w:ascii="Lato" w:hAnsi="Lato"/>
+          <w:color w:val="1953FF"/>
+        </w:rPr>
+        <w:t>Asset</w:t>
+      </w:r>
+      <w:proofErr w:type="spellEnd"/>
+      <w:r>
+        <w:rPr>
+          <w:rFonts w:ascii="Lato" w:hAnsi="Lato"/>
+          <w:color w:val="1953FF"/>
+        </w:rPr>
+        <w:t xml:space="preserve"> </w:t>
+      </w:r>
+      <w:proofErr w:type="spellStart"/>
+      <w:r>
+        <w:rPr>
+          <w:rFonts w:ascii="Lato" w:hAnsi="Lato"/>
+          <w:color w:val="1953FF"/>
+        </w:rPr>
+        <w:t>Tracking</w:t>
+      </w:r>
+      <w:proofErr w:type="spellEnd"/>
+    </w:p>
+    <w:p>
+      <w:r>
+        <w:t xml:space="preserve">Program </w:t>
+      </w:r>
+      <w:proofErr w:type="spellStart"/>
+      <w:r>
+        <w:t>Comarch</w:t>
+      </w:r>
+      <w:proofErr w:type="spellEnd"/>
+      <w:r>
+        <w:t xml:space="preserve"> </w:t>
+      </w:r>
+      <w:proofErr w:type="spellStart"/>
+      <w:r>
+        <w:t>Asset</w:t>
+      </w:r>
+      <w:proofErr w:type="spellEnd"/>
+      <w:r>
+        <w:t xml:space="preserve"> </w:t>
+      </w:r>
+      <w:proofErr w:type="spellStart"/>
+      <w:r>
+        <w:t>Tracking</w:t>
+      </w:r>
+      <w:proofErr w:type="spellEnd"/>
+      <w:r>
+        <w:t xml:space="preserve"> jest jednym z najbardziej zaawans</w:t>
+      </w:r>
+      <w:r>
+        <w:t>owanych systemów magazynowych na rynku.</w:t>
+      </w:r>
+      <w:r>
+        <w:t xml:space="preserve"> Może on zarządzać magazynem oraz produkcją.</w:t>
+      </w:r>
+      <w:r>
+        <w:t xml:space="preserve"> Pozwala </w:t>
+      </w:r>
+      <w:r>
+        <w:t>na optymalizacje zarządzania magazynem, dzięki specjalnym nadajnikom lokalizuje przedmioty na magazynie. Program automatyzuje ewidencje, ale jest drogi i przeznaczony dla średnich i dużych firm.</w:t>
+      </w:r>
+    </w:p>
+    <w:p>
+      <w:pPr>
+        <w:pStyle w:val="Heading3"/>
+        <w:rPr>
+          <w:rFonts w:ascii="Lato" w:hAnsi="Lato"/>
+          <w:color w:val="1953FF"/>
+        </w:rPr>
+      </w:pPr>
+      <w:r>
+        <w:rPr>
+          <w:rFonts w:ascii="Lato" w:hAnsi="Lato"/>
+          <w:color w:val="1953FF"/>
+        </w:rPr>
+        <w:t xml:space="preserve">WMS </w:t>
+      </w:r>
+      <w:proofErr w:type="spellStart"/>
+      <w:r>
+        <w:rPr>
+          <w:rFonts w:ascii="Lato" w:hAnsi="Lato"/>
+          <w:color w:val="1953FF"/>
+        </w:rPr>
+        <w:t>OPTIpromag</w:t>
+      </w:r>
+      <w:proofErr w:type="spellEnd"/>
+    </w:p>
+    <w:p>
+      <w:r>
+        <w:t xml:space="preserve">Pozwala na zarządzanie produkcją i magazynem podobnie jak w </w:t>
+      </w:r>
+      <w:proofErr w:type="spellStart"/>
+      <w:r>
+        <w:t>Asset</w:t>
+      </w:r>
+      <w:proofErr w:type="spellEnd"/>
+      <w:r>
+        <w:t xml:space="preserve"> </w:t>
+      </w:r>
+      <w:proofErr w:type="spellStart"/>
+      <w:r>
+        <w:t>Tracking</w:t>
+      </w:r>
+      <w:proofErr w:type="spellEnd"/>
+      <w:r>
+        <w:t xml:space="preserve">. </w:t>
+      </w:r>
+      <w:r>
+        <w:t xml:space="preserve">System sprawdza się na większych magazynach, oferuje integracje ze specjalnymi urządzeniami do </w:t>
+      </w:r>
+      <w:proofErr w:type="spellStart"/>
+      <w:r>
+        <w:t>inwentraryzacji</w:t>
+      </w:r>
+      <w:proofErr w:type="spellEnd"/>
+      <w:r>
+        <w:t xml:space="preserve">. Jest przeznaczony dla średnich i dużych firm posiadających duże magazyny. </w:t>
+      </w:r>
+      <w:proofErr w:type="spellStart"/>
+      <w:r>
+        <w:t>OPTIpromag</w:t>
+      </w:r>
+      <w:proofErr w:type="spellEnd"/>
+      <w:r>
+        <w:t xml:space="preserve"> jest rozbudowanym narzędziem, ale jest drogi.</w:t>
+      </w:r>
+    </w:p>
+    <w:p>
+      <w:pPr>
+        <w:pStyle w:val="Heading3"/>
+        <w:rPr>
+          <w:rFonts w:ascii="Lato" w:hAnsi="Lato"/>
+          <w:color w:val="1953FF"/>
+        </w:rPr>
+      </w:pPr>
+      <w:proofErr w:type="spellStart"/>
+      <w:r>
+        <w:rPr>
+          <w:rFonts w:ascii="Lato" w:hAnsi="Lato"/>
+          <w:color w:val="1953FF"/>
+        </w:rPr>
+        <w:t>Wapro</w:t>
+      </w:r>
+      <w:proofErr w:type="spellEnd"/>
+      <w:r>
+        <w:rPr>
+          <w:rFonts w:ascii="Lato" w:hAnsi="Lato"/>
+          <w:color w:val="1953FF"/>
+        </w:rPr>
+        <w:t xml:space="preserve"> mag</w:t>
+      </w:r>
+    </w:p>
+    <w:p>
+      <w:r>
+        <w:t>Jest to system, który</w:t>
+      </w:r>
+      <w:r>
+        <w:t xml:space="preserve"> zarządza sprzedażą, magazynem, relacjami z klientem (zintegrowane z pocztą) oraz </w:t>
+      </w:r>
+      <w:r>
+        <w:t>jest zintegrowany z resztą programów producenta obsługującymi m. in. księgowość, sprzedaż i analitykę firmy. Program jest stworzony głównie dla średnich i dużych firm. Jego cena zaczyna się od 600zł rocznie za stanowisko.</w:t>
+      </w:r>
+    </w:p>
+    <w:p>
+      <w:pPr>
+        <w:pStyle w:val="Heading2"/>
+        <w:rPr>
+          <w:rFonts w:ascii="Lato" w:hAnsi="Lato"/>
+          <w:color w:val="1953FF"/>
+        </w:rPr>
+      </w:pPr>
+      <w:r>
+        <w:rPr>
+          <w:rFonts w:ascii="Lato" w:hAnsi="Lato"/>
+          <w:color w:val="1953FF"/>
+        </w:rPr>
+        <w:t>Płaszczyzny konkurencji</w:t>
+      </w:r>
+    </w:p>
+    <w:p>
+      <w:r>
+        <w:t xml:space="preserve">Produkty opisane powyżej są </w:t>
+      </w:r>
+    </w:p>
+    <w:p>
+      <w:r>
+        <w:rPr>
+          <w:rFonts w:ascii="Lato" w:hAnsi="Lato"/>
+          <w:color w:val="1953FF"/>
+          <w:sz w:val="36"/>
+          <w:szCs w:val="36"/>
+        </w:rPr>
+        <w:br w:type="page"/>
+      </w:r>
+    </w:p>
+    <w:p>
+      <w:pPr>
+        <w:pStyle w:val="Heading1"/>
+        <w:rPr>
+          <w:rFonts w:ascii="Lato" w:hAnsi="Lato"/>
+          <w:color w:val="1953FF"/>
+          <w:sz w:val="36"/>
+          <w:szCs w:val="36"/>
+        </w:rPr>
+      </w:pPr>
+      <w:bookmarkStart w:id="29" w:name="_Toc96341092"/>
+      <w:r>
+        <w:rPr>
+          <w:rFonts w:ascii="Lato" w:hAnsi="Lato"/>
+          <w:color w:val="1953FF"/>
+          <w:sz w:val="36"/>
+          <w:szCs w:val="36"/>
+        </w:rPr>
+        <w:lastRenderedPageBreak/>
+        <w:t>Analiza rynku</w:t>
+      </w:r>
+      <w:bookmarkEnd w:id="29"/>
+      <w:r>
+        <w:rPr>
+          <w:rFonts w:ascii="Lato" w:hAnsi="Lato"/>
+          <w:color w:val="1953FF"/>
+          <w:sz w:val="36"/>
+          <w:szCs w:val="36"/>
+        </w:rPr>
+        <w:t xml:space="preserve"> i klientów</w:t>
+      </w:r>
+    </w:p>
+    <w:p>
+      <w:proofErr w:type="spellStart"/>
+      <w:r>
+        <w:t>Przedsiebirostwa</w:t>
+      </w:r>
+      <w:proofErr w:type="spellEnd"/>
+      <w:r>
+        <w:t xml:space="preserve"> </w:t>
+      </w:r>
+      <w:proofErr w:type="spellStart"/>
+      <w:r>
+        <w:t>majace</w:t>
+      </w:r>
+      <w:proofErr w:type="spellEnd"/>
+      <w:r>
+        <w:t xml:space="preserve"> </w:t>
+      </w:r>
+      <w:proofErr w:type="spellStart"/>
+      <w:r>
+        <w:t>male</w:t>
+      </w:r>
+      <w:proofErr w:type="spellEnd"/>
+      <w:r>
+        <w:t xml:space="preserve"> magazyny</w:t>
+      </w:r>
     </w:p>
     <w:p>
       <w:pPr>
@@ -1699,7 +3151,7 @@
           <w:szCs w:val="36"/>
         </w:rPr>
       </w:pPr>
-      <w:bookmarkStart w:id="18" w:name="_Toc93918715"/>
+      <w:bookmarkStart w:id="30" w:name="_Toc96341093"/>
       <w:r>
         <w:rPr>
           <w:rFonts w:ascii="Lato" w:hAnsi="Lato"/>
@@ -1708,121 +3160,37 @@
           <w:szCs w:val="36"/>
         </w:rPr>
         <w:lastRenderedPageBreak/>
-        <w:t>Analiza konkurencji</w:t>
-      </w:r>
-      <w:bookmarkEnd w:id="18"/>
-    </w:p>
-    <w:p>
-      <w:pPr>
-        <w:rPr>
-          <w:rFonts w:ascii="Lato" w:eastAsiaTheme="majorEastAsia" w:hAnsi="Lato" w:cstheme="majorBidi"/>
+        <w:t>Marketing</w:t>
+      </w:r>
+      <w:bookmarkEnd w:id="30"/>
+    </w:p>
+    <w:p>
+      <w:pPr>
+        <w:pStyle w:val="Heading1"/>
+        <w:rPr>
+          <w:rFonts w:ascii="Lato" w:hAnsi="Lato"/>
           <w:color w:val="1953FF"/>
           <w:sz w:val="36"/>
           <w:szCs w:val="36"/>
         </w:rPr>
       </w:pPr>
-      <w:r>
+    </w:p>
+    <w:p>
+      <w:pPr>
+        <w:pStyle w:val="Heading1"/>
         <w:rPr>
           <w:rFonts w:ascii="Lato" w:hAnsi="Lato"/>
           <w:color w:val="1953FF"/>
           <w:sz w:val="36"/>
           <w:szCs w:val="36"/>
         </w:rPr>
-        <w:br w:type="page"/>
-      </w:r>
-    </w:p>
-    <w:p>
-      <w:pPr>
-        <w:pStyle w:val="Heading1"/>
-        <w:rPr>
-          <w:rFonts w:ascii="Lato" w:hAnsi="Lato"/>
-          <w:color w:val="1953FF"/>
-          <w:sz w:val="36"/>
-          <w:szCs w:val="36"/>
-        </w:rPr>
-      </w:pPr>
-      <w:bookmarkStart w:id="19" w:name="_Toc93918716"/>
-      <w:r>
-        <w:rPr>
-          <w:rFonts w:ascii="Lato" w:hAnsi="Lato"/>
-          <w:color w:val="1953FF"/>
-          <w:sz w:val="36"/>
-          <w:szCs w:val="36"/>
-        </w:rPr>
-        <w:lastRenderedPageBreak/>
-        <w:t>Analiza rynku</w:t>
-      </w:r>
-      <w:bookmarkEnd w:id="19"/>
-    </w:p>
-    <w:p>
-      <w:pPr>
-        <w:rPr>
-          <w:rFonts w:ascii="Lato" w:eastAsiaTheme="majorEastAsia" w:hAnsi="Lato" w:cstheme="majorBidi"/>
-          <w:color w:val="1953FF"/>
-          <w:sz w:val="36"/>
-          <w:szCs w:val="36"/>
-        </w:rPr>
-      </w:pPr>
-      <w:r>
-        <w:rPr>
-          <w:rFonts w:ascii="Lato" w:hAnsi="Lato"/>
-          <w:color w:val="1953FF"/>
-          <w:sz w:val="36"/>
-          <w:szCs w:val="36"/>
-        </w:rPr>
-        <w:br w:type="page"/>
-      </w:r>
-    </w:p>
-    <w:p>
-      <w:pPr>
-        <w:pStyle w:val="Heading1"/>
-        <w:rPr>
-          <w:rFonts w:ascii="Lato" w:hAnsi="Lato"/>
-          <w:color w:val="1953FF"/>
-          <w:sz w:val="36"/>
-          <w:szCs w:val="36"/>
-        </w:rPr>
-      </w:pPr>
-      <w:bookmarkStart w:id="20" w:name="_Toc93918717"/>
-      <w:r>
-        <w:rPr>
-          <w:rFonts w:ascii="Lato" w:hAnsi="Lato"/>
-          <w:color w:val="1953FF"/>
-          <w:sz w:val="36"/>
-          <w:szCs w:val="36"/>
-        </w:rPr>
-        <w:lastRenderedPageBreak/>
-        <w:t>Marketing</w:t>
-      </w:r>
-      <w:bookmarkEnd w:id="20"/>
-    </w:p>
-    <w:p>
-      <w:pPr>
-        <w:pStyle w:val="Heading1"/>
-        <w:rPr>
-          <w:rFonts w:ascii="Lato" w:hAnsi="Lato"/>
-          <w:color w:val="1953FF"/>
-          <w:sz w:val="36"/>
-          <w:szCs w:val="36"/>
-        </w:rPr>
-      </w:pPr>
-    </w:p>
-    <w:p>
-      <w:pPr>
-        <w:pStyle w:val="Heading1"/>
-        <w:rPr>
-          <w:rFonts w:ascii="Lato" w:hAnsi="Lato"/>
-          <w:color w:val="1953FF"/>
-          <w:sz w:val="36"/>
-          <w:szCs w:val="36"/>
-        </w:rPr>
       </w:pPr>
     </w:p>
     <w:sectPr>
-      <w:headerReference w:type="even" r:id="rId9"/>
-      <w:headerReference w:type="default" r:id="rId10"/>
-      <w:footerReference w:type="even" r:id="rId11"/>
-      <w:footerReference w:type="default" r:id="rId12"/>
+      <w:headerReference w:type="even" r:id="rId10"/>
+      <w:headerReference w:type="default" r:id="rId11"/>
+      <w:footerReference w:type="even" r:id="rId12"/>
+      <w:footerReference w:type="default" r:id="rId13"/>
       <w:pgSz w:w="11906" w:h="16838"/>
       <w:pgMar w:top="1417" w:right="1417" w:bottom="1417" w:left="1417" w:header="708" w:footer="708" w:gutter="0"/>
       <w:cols w:space="708"/>
@@ -2654,7 +4022,7 @@
       <mc:AlternateContent>
         <mc:Choice Requires="wps">
           <w:drawing>
-            <wp:anchor distT="0" distB="0" distL="114300" distR="114300" simplePos="0" relativeHeight="251674624" behindDoc="0" locked="0" layoutInCell="1" allowOverlap="1" wp14:anchorId="35C1B996" wp14:editId="3C970D4D">
+            <wp:anchor distT="0" distB="0" distL="114300" distR="114300" simplePos="0" relativeHeight="251674624" behindDoc="0" locked="0" layoutInCell="1" allowOverlap="1" wp14:anchorId="35C1B996" wp14:editId="4E39D011">
               <wp:simplePos x="0" y="0"/>
               <wp:positionH relativeFrom="margin">
                 <wp:align>right</wp:align>
@@ -2714,7 +4082,7 @@
         </mc:Choice>
         <mc:Fallback>
           <w:pict>
-            <v:line w14:anchorId="14E44D5B" id="Łącznik prosty 20" o:spid="_x0000_s1026" style="position:absolute;z-index:251674624;visibility:visible;mso-wrap-style:square;mso-width-percent:0;mso-height-percent:0;mso-wrap-distance-left:9pt;mso-wrap-distance-top:0;mso-wrap-distance-right:9pt;mso-wrap-distance-bottom:0;mso-position-horizontal:right;mso-position-horizontal-relative:margin;mso-position-vertical:absolute;mso-position-vertical-relative:page;mso-width-percent:0;mso-height-percent:0;mso-width-relative:margin;mso-height-relative:margin" from="402.35pt,56.75pt" to="855.9pt,56.75pt" o:gfxdata="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" strokecolor="#002db3" strokeweight="1.5pt">
+            <v:line w14:anchorId="586A0A4B" id="Łącznik prosty 20" o:spid="_x0000_s1026" style="position:absolute;z-index:251674624;visibility:visible;mso-wrap-style:square;mso-width-percent:0;mso-height-percent:0;mso-wrap-distance-left:9pt;mso-wrap-distance-top:0;mso-wrap-distance-right:9pt;mso-wrap-distance-bottom:0;mso-position-horizontal:right;mso-position-horizontal-relative:margin;mso-position-vertical:absolute;mso-position-vertical-relative:page;mso-width-percent:0;mso-height-percent:0;mso-width-relative:margin;mso-height-relative:margin" from="402.35pt,56.75pt" to="855.9pt,56.75pt" o:gfxdata="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" strokecolor="#002db3" strokeweight="1.5pt">
               <v:stroke joinstyle="miter"/>
               <w10:wrap anchorx="margin" anchory="page"/>
             </v:line>
@@ -2810,7 +4178,7 @@
         </mc:Choice>
         <mc:Fallback>
           <w:pict>
-            <v:line w14:anchorId="5E8ECDF4" id="Łącznik prosty 21" o:spid="_x0000_s1026" style="position:absolute;z-index:251675648;visibility:visible;mso-wrap-style:square;mso-width-percent:0;mso-height-percent:0;mso-wrap-distance-left:9pt;mso-wrap-distance-top:0;mso-wrap-distance-right:9pt;mso-wrap-distance-bottom:0;mso-position-horizontal:right;mso-position-horizontal-relative:margin;mso-position-vertical:absolute;mso-position-vertical-relative:page;mso-width-percent:0;mso-height-percent:0;mso-width-relative:margin;mso-height-relative:margin" from="402.65pt,56.7pt" to="856.5pt,56.7pt" o:gfxdata="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" strokecolor="#002db3" strokeweight="1.5pt">
+            <v:line w14:anchorId="0937B34C" id="Łącznik prosty 21" o:spid="_x0000_s1026" style="position:absolute;z-index:251675648;visibility:visible;mso-wrap-style:square;mso-width-percent:0;mso-height-percent:0;mso-wrap-distance-left:9pt;mso-wrap-distance-top:0;mso-wrap-distance-right:9pt;mso-wrap-distance-bottom:0;mso-position-horizontal:right;mso-position-horizontal-relative:margin;mso-position-vertical:absolute;mso-position-vertical-relative:page;mso-width-percent:0;mso-height-percent:0;mso-width-relative:margin;mso-height-relative:margin" from="402.65pt,56.7pt" to="856.5pt,56.7pt" o:gfxdata="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" strokecolor="#002db3" strokeweight="1.5pt">
               <v:stroke joinstyle="miter"/>
               <w10:wrap anchorx="margin" anchory="page"/>
             </v:line>
@@ -2851,14 +4219,14 @@
         <v:path o:extrusionok="f" gradientshapeok="t" o:connecttype="rect"/>
         <o:lock v:ext="edit" aspectratio="t"/>
       </v:shapetype>
-      <v:shape id="_x0000_i1032" type="#_x0000_t75" style="width:538.55pt;height:369.6pt;visibility:visible;mso-wrap-style:square" o:bullet="t">
+      <v:shape id="_x0000_i1118" type="#_x0000_t75" style="width:537.45pt;height:369.45pt;visibility:visible;mso-wrap-style:square" o:bullet="t">
         <v:imagedata r:id="rId1" o:title=""/>
       </v:shape>
     </w:pict>
   </w:numPicBullet>
   <w:numPicBullet w:numPicBulletId="1">
     <w:pict>
-      <v:shape id="_x0000_i1033" type="#_x0000_t75" style="width:538.55pt;height:369.6pt;visibility:visible;mso-wrap-style:square" o:bullet="t">
+      <v:shape id="_x0000_i1119" type="#_x0000_t75" style="width:537.45pt;height:369.45pt;visibility:visible;mso-wrap-style:square" o:bullet="t">
         <v:imagedata r:id="rId2" o:title=""/>
       </v:shape>
     </w:pict>
@@ -2977,6 +4345,205 @@
     </w:lvl>
   </w:abstractNum>
   <w:abstractNum w:abstractNumId="1" w15:restartNumberingAfterBreak="0">
+    <w:nsid w:val="162537F1"/>
+    <w:multiLevelType w:val="hybridMultilevel"/>
+    <w:tmpl w:val="AA82DC46"/>
+    <w:lvl w:ilvl="0" w:tplc="0809000F">
+      <w:start w:val="1"/>
+      <w:numFmt w:val="decimal"/>
+      <w:lvlText w:val="%1."/>
+      <w:lvlJc w:val="left"/>
+      <w:pPr>
+        <w:ind w:left="3600" w:hanging="360"/>
+      </w:pPr>
+    </w:lvl>
+    <w:lvl w:ilvl="1" w:tplc="08090019" w:tentative="1">
+      <w:start w:val="1"/>
+      <w:numFmt w:val="lowerLetter"/>
+      <w:lvlText w:val="%2."/>
+      <w:lvlJc w:val="left"/>
+      <w:pPr>
+        <w:ind w:left="4320" w:hanging="360"/>
+      </w:pPr>
+    </w:lvl>
+    <w:lvl w:ilvl="2" w:tplc="0809001B" w:tentative="1">
+      <w:start w:val="1"/>
+      <w:numFmt w:val="lowerRoman"/>
+      <w:lvlText w:val="%3."/>
+      <w:lvlJc w:val="right"/>
+      <w:pPr>
+        <w:ind w:left="5040" w:hanging="180"/>
+      </w:pPr>
+    </w:lvl>
+    <w:lvl w:ilvl="3" w:tplc="0809000F" w:tentative="1">
+      <w:start w:val="1"/>
+      <w:numFmt w:val="decimal"/>
+      <w:lvlText w:val="%4."/>
+      <w:lvlJc w:val="left"/>
+      <w:pPr>
+        <w:ind w:left="5760" w:hanging="360"/>
+      </w:pPr>
+    </w:lvl>
+    <w:lvl w:ilvl="4" w:tplc="08090019" w:tentative="1">
+      <w:start w:val="1"/>
+      <w:numFmt w:val="lowerLetter"/>
+      <w:lvlText w:val="%5."/>
+      <w:lvlJc w:val="left"/>
+      <w:pPr>
+        <w:ind w:left="6480" w:hanging="360"/>
+      </w:pPr>
+    </w:lvl>
+    <w:lvl w:ilvl="5" w:tplc="0809001B" w:tentative="1">
+      <w:start w:val="1"/>
+      <w:numFmt w:val="lowerRoman"/>
+      <w:lvlText w:val="%6."/>
+      <w:lvlJc w:val="right"/>
+      <w:pPr>
+        <w:ind w:left="7200" w:hanging="180"/>
+      </w:pPr>
+    </w:lvl>
+    <w:lvl w:ilvl="6" w:tplc="0809000F" w:tentative="1">
+      <w:start w:val="1"/>
+      <w:numFmt w:val="decimal"/>
+      <w:lvlText w:val="%7."/>
+      <w:lvlJc w:val="left"/>
+      <w:pPr>
+        <w:ind w:left="7920" w:hanging="360"/>
+      </w:pPr>
+    </w:lvl>
+    <w:lvl w:ilvl="7" w:tplc="08090019" w:tentative="1">
+      <w:start w:val="1"/>
+      <w:numFmt w:val="lowerLetter"/>
+      <w:lvlText w:val="%8."/>
+      <w:lvlJc w:val="left"/>
+      <w:pPr>
+        <w:ind w:left="8640" w:hanging="360"/>
+      </w:pPr>
+    </w:lvl>
+    <w:lvl w:ilvl="8" w:tplc="0809001B" w:tentative="1">
+      <w:start w:val="1"/>
+      <w:numFmt w:val="lowerRoman"/>
+      <w:lvlText w:val="%9."/>
+      <w:lvlJc w:val="right"/>
+      <w:pPr>
+        <w:ind w:left="9360" w:hanging="180"/>
+      </w:pPr>
+    </w:lvl>
+  </w:abstractNum>
+  <w:abstractNum w:abstractNumId="2" w15:restartNumberingAfterBreak="0">
+    <w:nsid w:val="1A4A37B8"/>
+    <w:multiLevelType w:val="hybridMultilevel"/>
+    <w:tmpl w:val="942E57DE"/>
+    <w:lvl w:ilvl="0" w:tplc="08090001">
+      <w:start w:val="1"/>
+      <w:numFmt w:val="bullet"/>
+      <w:lvlText w:val=""/>
+      <w:lvlJc w:val="left"/>
+      <w:pPr>
+        <w:ind w:left="360" w:hanging="360"/>
+      </w:pPr>
+      <w:rPr>
+        <w:rFonts w:ascii="Symbol" w:hAnsi="Symbol" w:hint="default"/>
+      </w:rPr>
+    </w:lvl>
+    <w:lvl w:ilvl="1" w:tplc="08090003">
+      <w:start w:val="1"/>
+      <w:numFmt w:val="bullet"/>
+      <w:lvlText w:val="o"/>
+      <w:lvlJc w:val="left"/>
+      <w:pPr>
+        <w:ind w:left="1080" w:hanging="360"/>
+      </w:pPr>
+      <w:rPr>
+        <w:rFonts w:ascii="Courier New" w:hAnsi="Courier New" w:cs="Courier New" w:hint="default"/>
+      </w:rPr>
+    </w:lvl>
+    <w:lvl w:ilvl="2" w:tplc="08090005" w:tentative="1">
+      <w:start w:val="1"/>
+      <w:numFmt w:val="bullet"/>
+      <w:lvlText w:val=""/>
+      <w:lvlJc w:val="left"/>
+      <w:pPr>
+        <w:ind w:left="1800" w:hanging="360"/>
+      </w:pPr>
+      <w:rPr>
+        <w:rFonts w:ascii="Wingdings" w:hAnsi="Wingdings" w:hint="default"/>
+      </w:rPr>
+    </w:lvl>
+    <w:lvl w:ilvl="3" w:tplc="08090001" w:tentative="1">
+      <w:start w:val="1"/>
+      <w:numFmt w:val="bullet"/>
+      <w:lvlText w:val=""/>
+      <w:lvlJc w:val="left"/>
+      <w:pPr>
+        <w:ind w:left="2520" w:hanging="360"/>
+      </w:pPr>
+      <w:rPr>
+        <w:rFonts w:ascii="Symbol" w:hAnsi="Symbol" w:hint="default"/>
+      </w:rPr>
+    </w:lvl>
+    <w:lvl w:ilvl="4" w:tplc="08090003" w:tentative="1">
+      <w:start w:val="1"/>
+      <w:numFmt w:val="bullet"/>
+      <w:lvlText w:val="o"/>
+      <w:lvlJc w:val="left"/>
+      <w:pPr>
+        <w:ind w:left="3240" w:hanging="360"/>
+      </w:pPr>
+      <w:rPr>
+        <w:rFonts w:ascii="Courier New" w:hAnsi="Courier New" w:cs="Courier New" w:hint="default"/>
+      </w:rPr>
+    </w:lvl>
+    <w:lvl w:ilvl="5" w:tplc="08090005" w:tentative="1">
+      <w:start w:val="1"/>
+      <w:numFmt w:val="bullet"/>
+      <w:lvlText w:val=""/>
+      <w:lvlJc w:val="left"/>
+      <w:pPr>
+        <w:ind w:left="3960" w:hanging="360"/>
+      </w:pPr>
+      <w:rPr>
+        <w:rFonts w:ascii="Wingdings" w:hAnsi="Wingdings" w:hint="default"/>
+      </w:rPr>
+    </w:lvl>
+    <w:lvl w:ilvl="6" w:tplc="08090001" w:tentative="1">
+      <w:start w:val="1"/>
+      <w:numFmt w:val="bullet"/>
+      <w:lvlText w:val=""/>
+      <w:lvlJc w:val="left"/>
+      <w:pPr>
+        <w:ind w:left="4680" w:hanging="360"/>
+      </w:pPr>
+      <w:rPr>
+        <w:rFonts w:ascii="Symbol" w:hAnsi="Symbol" w:hint="default"/>
+      </w:rPr>
+    </w:lvl>
+    <w:lvl w:ilvl="7" w:tplc="08090003" w:tentative="1">
+      <w:start w:val="1"/>
+      <w:numFmt w:val="bullet"/>
+      <w:lvlText w:val="o"/>
+      <w:lvlJc w:val="left"/>
+      <w:pPr>
+        <w:ind w:left="5400" w:hanging="360"/>
+      </w:pPr>
+      <w:rPr>
+        <w:rFonts w:ascii="Courier New" w:hAnsi="Courier New" w:cs="Courier New" w:hint="default"/>
+      </w:rPr>
+    </w:lvl>
+    <w:lvl w:ilvl="8" w:tplc="08090005" w:tentative="1">
+      <w:start w:val="1"/>
+      <w:numFmt w:val="bullet"/>
+      <w:lvlText w:val=""/>
+      <w:lvlJc w:val="left"/>
+      <w:pPr>
+        <w:ind w:left="6120" w:hanging="360"/>
+      </w:pPr>
+      <w:rPr>
+        <w:rFonts w:ascii="Wingdings" w:hAnsi="Wingdings" w:hint="default"/>
+      </w:rPr>
+    </w:lvl>
+  </w:abstractNum>
+  <w:abstractNum w:abstractNumId="3" w15:restartNumberingAfterBreak="0">
     <w:nsid w:val="36F5268B"/>
     <w:multiLevelType w:val="hybridMultilevel"/>
     <w:tmpl w:val="BFCA40F8"/>
@@ -3089,7 +4656,7 @@
       </w:rPr>
     </w:lvl>
   </w:abstractNum>
-  <w:abstractNum w:abstractNumId="2" w15:restartNumberingAfterBreak="0">
+  <w:abstractNum w:abstractNumId="4" w15:restartNumberingAfterBreak="0">
     <w:nsid w:val="45190485"/>
     <w:multiLevelType w:val="hybridMultilevel"/>
     <w:tmpl w:val="1A48A4DA"/>
@@ -3202,7 +4769,120 @@
       </w:rPr>
     </w:lvl>
   </w:abstractNum>
-  <w:abstractNum w:abstractNumId="3" w15:restartNumberingAfterBreak="0">
+  <w:abstractNum w:abstractNumId="5" w15:restartNumberingAfterBreak="0">
+    <w:nsid w:val="4D43417A"/>
+    <w:multiLevelType w:val="hybridMultilevel"/>
+    <w:tmpl w:val="2F403108"/>
+    <w:lvl w:ilvl="0" w:tplc="08090003">
+      <w:start w:val="1"/>
+      <w:numFmt w:val="bullet"/>
+      <w:lvlText w:val="o"/>
+      <w:lvlJc w:val="left"/>
+      <w:pPr>
+        <w:ind w:left="3600" w:hanging="360"/>
+      </w:pPr>
+      <w:rPr>
+        <w:rFonts w:ascii="Courier New" w:hAnsi="Courier New" w:cs="Courier New" w:hint="default"/>
+      </w:rPr>
+    </w:lvl>
+    <w:lvl w:ilvl="1" w:tplc="08090003" w:tentative="1">
+      <w:start w:val="1"/>
+      <w:numFmt w:val="bullet"/>
+      <w:lvlText w:val="o"/>
+      <w:lvlJc w:val="left"/>
+      <w:pPr>
+        <w:ind w:left="4320" w:hanging="360"/>
+      </w:pPr>
+      <w:rPr>
+        <w:rFonts w:ascii="Courier New" w:hAnsi="Courier New" w:cs="Courier New" w:hint="default"/>
+      </w:rPr>
+    </w:lvl>
+    <w:lvl w:ilvl="2" w:tplc="08090005" w:tentative="1">
+      <w:start w:val="1"/>
+      <w:numFmt w:val="bullet"/>
+      <w:lvlText w:val=""/>
+      <w:lvlJc w:val="left"/>
+      <w:pPr>
+        <w:ind w:left="5040" w:hanging="360"/>
+      </w:pPr>
+      <w:rPr>
+        <w:rFonts w:ascii="Wingdings" w:hAnsi="Wingdings" w:hint="default"/>
+      </w:rPr>
+    </w:lvl>
+    <w:lvl w:ilvl="3" w:tplc="08090001" w:tentative="1">
+      <w:start w:val="1"/>
+      <w:numFmt w:val="bullet"/>
+      <w:lvlText w:val=""/>
+      <w:lvlJc w:val="left"/>
+      <w:pPr>
+        <w:ind w:left="5760" w:hanging="360"/>
+      </w:pPr>
+      <w:rPr>
+        <w:rFonts w:ascii="Symbol" w:hAnsi="Symbol" w:hint="default"/>
+      </w:rPr>
+    </w:lvl>
+    <w:lvl w:ilvl="4" w:tplc="08090003" w:tentative="1">
+      <w:start w:val="1"/>
+      <w:numFmt w:val="bullet"/>
+      <w:lvlText w:val="o"/>
+      <w:lvlJc w:val="left"/>
+      <w:pPr>
+        <w:ind w:left="6480" w:hanging="360"/>
+      </w:pPr>
+      <w:rPr>
+        <w:rFonts w:ascii="Courier New" w:hAnsi="Courier New" w:cs="Courier New" w:hint="default"/>
+      </w:rPr>
+    </w:lvl>
+    <w:lvl w:ilvl="5" w:tplc="08090005" w:tentative="1">
+      <w:start w:val="1"/>
+      <w:numFmt w:val="bullet"/>
+      <w:lvlText w:val=""/>
+      <w:lvlJc w:val="left"/>
+      <w:pPr>
+        <w:ind w:left="7200" w:hanging="360"/>
+      </w:pPr>
+      <w:rPr>
+        <w:rFonts w:ascii="Wingdings" w:hAnsi="Wingdings" w:hint="default"/>
+      </w:rPr>
+    </w:lvl>
+    <w:lvl w:ilvl="6" w:tplc="08090001" w:tentative="1">
+      <w:start w:val="1"/>
+      <w:numFmt w:val="bullet"/>
+      <w:lvlText w:val=""/>
+      <w:lvlJc w:val="left"/>
+      <w:pPr>
+        <w:ind w:left="7920" w:hanging="360"/>
+      </w:pPr>
+      <w:rPr>
+        <w:rFonts w:ascii="Symbol" w:hAnsi="Symbol" w:hint="default"/>
+      </w:rPr>
+    </w:lvl>
+    <w:lvl w:ilvl="7" w:tplc="08090003" w:tentative="1">
+      <w:start w:val="1"/>
+      <w:numFmt w:val="bullet"/>
+      <w:lvlText w:val="o"/>
+      <w:lvlJc w:val="left"/>
+      <w:pPr>
+        <w:ind w:left="8640" w:hanging="360"/>
+      </w:pPr>
+      <w:rPr>
+        <w:rFonts w:ascii="Courier New" w:hAnsi="Courier New" w:cs="Courier New" w:hint="default"/>
+      </w:rPr>
+    </w:lvl>
+    <w:lvl w:ilvl="8" w:tplc="08090005" w:tentative="1">
+      <w:start w:val="1"/>
+      <w:numFmt w:val="bullet"/>
+      <w:lvlText w:val=""/>
+      <w:lvlJc w:val="left"/>
+      <w:pPr>
+        <w:ind w:left="9360" w:hanging="360"/>
+      </w:pPr>
+      <w:rPr>
+        <w:rFonts w:ascii="Wingdings" w:hAnsi="Wingdings" w:hint="default"/>
+      </w:rPr>
+    </w:lvl>
+  </w:abstractNum>
+  <w:abstractNum w:abstractNumId="6" w15:restartNumberingAfterBreak="0">
     <w:nsid w:val="4F244E11"/>
     <w:multiLevelType w:val="hybridMultilevel"/>
     <w:tmpl w:val="6FBCDC94"/>
@@ -3315,7 +4995,7 @@
       </w:rPr>
     </w:lvl>
   </w:abstractNum>
-  <w:abstractNum w:abstractNumId="4" w15:restartNumberingAfterBreak="0">
+  <w:abstractNum w:abstractNumId="7" w15:restartNumberingAfterBreak="0">
     <w:nsid w:val="7682228E"/>
     <w:multiLevelType w:val="multilevel"/>
     <w:tmpl w:val="A8125F68"/>
@@ -3465,19 +5145,28 @@
     </w:lvl>
   </w:abstractNum>
   <w:num w:numId="1">
-    <w:abstractNumId w:val="3"/>
+    <w:abstractNumId w:val="6"/>
   </w:num>
   <w:num w:numId="2">
-    <w:abstractNumId w:val="2"/>
+    <w:abstractNumId w:val="4"/>
   </w:num>
   <w:num w:numId="3">
-    <w:abstractNumId w:val="1"/>
+    <w:abstractNumId w:val="3"/>
   </w:num>
   <w:num w:numId="4">
     <w:abstractNumId w:val="0"/>
   </w:num>
   <w:num w:numId="5">
-    <w:abstractNumId w:val="4"/>
+    <w:abstractNumId w:val="7"/>
+  </w:num>
+  <w:num w:numId="6">
+    <w:abstractNumId w:val="5"/>
+  </w:num>
+  <w:num w:numId="7">
+    <w:abstractNumId w:val="1"/>
+  </w:num>
+  <w:num w:numId="8">
+    <w:abstractNumId w:val="2"/>
   </w:num>
 </w:numbering>
 </file>

</xml_diff>